<commit_message>
Agregado CU con diagrama base
</commit_message>
<xml_diff>
--- a/Documentos/Carpeta/FFlores-V4.docx
+++ b/Documentos/Carpeta/FFlores-V4.docx
@@ -1,6 +1,6 @@
 
 <file path=word/document.xml><?xml version="1.0" encoding="utf-8"?>
-<w:document xmlns:wpc="http://schemas.microsoft.com/office/word/2010/wordprocessingCanvas" xmlns:cx="http://schemas.microsoft.com/office/drawing/2014/chartex" xmlns:mc="http://schemas.openxmlformats.org/markup-compatibility/2006" xmlns:o="urn:schemas-microsoft-com:office:office" xmlns:r="http://schemas.openxmlformats.org/officeDocument/2006/relationships" xmlns:m="http://schemas.openxmlformats.org/officeDocument/2006/math" xmlns:v="urn:schemas-microsoft-com:vml" xmlns:wp14="http://schemas.microsoft.com/office/word/2010/wordprocessingDrawing" xmlns:wp="http://schemas.openxmlformats.org/drawingml/2006/wordprocessingDrawing" xmlns:w10="urn:schemas-microsoft-com:office:word" xmlns:w="http://schemas.openxmlformats.org/wordprocessingml/2006/main" xmlns:w14="http://schemas.microsoft.com/office/word/2010/wordml" xmlns:w15="http://schemas.microsoft.com/office/word/2012/wordml" xmlns:w16se="http://schemas.microsoft.com/office/word/2015/wordml/symex" xmlns:wpg="http://schemas.microsoft.com/office/word/2010/wordprocessingGroup" xmlns:wpi="http://schemas.microsoft.com/office/word/2010/wordprocessingInk" xmlns:wne="http://schemas.microsoft.com/office/word/2006/wordml" xmlns:wps="http://schemas.microsoft.com/office/word/2010/wordprocessingShape" mc:Ignorable="w14 w15 w16se wp14">
+<w:document xmlns:wpc="http://schemas.microsoft.com/office/word/2010/wordprocessingCanvas" xmlns:cx="http://schemas.microsoft.com/office/drawing/2014/chartex" xmlns:cx1="http://schemas.microsoft.com/office/drawing/2015/9/8/chartex" xmlns:cx2="http://schemas.microsoft.com/office/drawing/2015/10/21/chartex" xmlns:cx3="http://schemas.microsoft.com/office/drawing/2016/5/9/chartex" xmlns:cx4="http://schemas.microsoft.com/office/drawing/2016/5/10/chartex" xmlns:cx5="http://schemas.microsoft.com/office/drawing/2016/5/11/chartex" xmlns:cx6="http://schemas.microsoft.com/office/drawing/2016/5/12/chartex" xmlns:cx7="http://schemas.microsoft.com/office/drawing/2016/5/13/chartex" xmlns:cx8="http://schemas.microsoft.com/office/drawing/2016/5/14/chartex" xmlns:mc="http://schemas.openxmlformats.org/markup-compatibility/2006" xmlns:aink="http://schemas.microsoft.com/office/drawing/2016/ink" xmlns:am3d="http://schemas.microsoft.com/office/drawing/2017/model3d" xmlns:o="urn:schemas-microsoft-com:office:office" xmlns:oel="http://schemas.microsoft.com/office/2019/extlst" xmlns:r="http://schemas.openxmlformats.org/officeDocument/2006/relationships" xmlns:m="http://schemas.openxmlformats.org/officeDocument/2006/math" xmlns:v="urn:schemas-microsoft-com:vml" xmlns:wp14="http://schemas.microsoft.com/office/word/2010/wordprocessingDrawing" xmlns:wp="http://schemas.openxmlformats.org/drawingml/2006/wordprocessingDrawing" xmlns:w10="urn:schemas-microsoft-com:office:word" xmlns:w="http://schemas.openxmlformats.org/wordprocessingml/2006/main" xmlns:w14="http://schemas.microsoft.com/office/word/2010/wordml" xmlns:w15="http://schemas.microsoft.com/office/word/2012/wordml" xmlns:w16cex="http://schemas.microsoft.com/office/word/2018/wordml/cex" xmlns:w16cid="http://schemas.microsoft.com/office/word/2016/wordml/cid" xmlns:w16="http://schemas.microsoft.com/office/word/2018/wordml" xmlns:w16sdtdh="http://schemas.microsoft.com/office/word/2020/wordml/sdtdatahash" xmlns:w16se="http://schemas.microsoft.com/office/word/2015/wordml/symex" xmlns:wpg="http://schemas.microsoft.com/office/word/2010/wordprocessingGroup" xmlns:wpi="http://schemas.microsoft.com/office/word/2010/wordprocessingInk" xmlns:wne="http://schemas.microsoft.com/office/word/2006/wordml" xmlns:wps="http://schemas.microsoft.com/office/word/2010/wordprocessingShape" mc:Ignorable="w14 w15 w16se w16cid w16 w16cex w16sdtdh wp14">
   <w:body>
     <w:p>
       <w:pPr>
@@ -75,7 +75,6 @@
                                 <w:docPartUnique/>
                               </w:docPartObj>
                             </w:sdtPr>
-                            <w:sdtEndPr/>
                             <w:sdtContent>
                               <w:p>
                                 <w:pPr>
@@ -335,41 +334,13 @@
                                   </w:rPr>
                                   <w:t xml:space="preserve">Profesor: </w:t>
                                 </w:r>
-                                <w:proofErr w:type="spellStart"/>
                                 <w:r>
                                   <w:rPr>
                                     <w:rFonts w:ascii="Arial" w:hAnsi="Arial" w:cs="Arial"/>
                                     <w:b/>
                                     <w:color w:val="000000"/>
                                   </w:rPr>
-                                  <w:t>Julian</w:t>
-                                </w:r>
-                                <w:proofErr w:type="spellEnd"/>
-                                <w:r>
-                                  <w:rPr>
-                                    <w:rFonts w:ascii="Arial" w:hAnsi="Arial" w:cs="Arial"/>
-                                    <w:b/>
-                                    <w:color w:val="000000"/>
-                                  </w:rPr>
-                                  <w:t xml:space="preserve"> </w:t>
-                                </w:r>
-                                <w:proofErr w:type="spellStart"/>
-                                <w:r>
-                                  <w:rPr>
-                                    <w:rFonts w:ascii="Arial" w:hAnsi="Arial" w:cs="Arial"/>
-                                    <w:b/>
-                                    <w:color w:val="000000"/>
-                                  </w:rPr>
-                                  <w:t>Rodriguez</w:t>
-                                </w:r>
-                                <w:proofErr w:type="spellEnd"/>
-                                <w:r>
-                                  <w:rPr>
-                                    <w:rFonts w:ascii="Arial" w:hAnsi="Arial" w:cs="Arial"/>
-                                    <w:b/>
-                                    <w:color w:val="000000"/>
-                                  </w:rPr>
-                                  <w:t xml:space="preserve"> Escobedo</w:t>
+                                  <w:t>Julian Rodriguez Escobedo</w:t>
                                 </w:r>
                               </w:p>
                               <w:p>
@@ -468,9 +439,9 @@
               </wp:anchor>
             </w:drawing>
           </mc:Choice>
-          <mc:Fallback xmlns:w16sdtdh="http://schemas.microsoft.com/office/word/2020/wordml/sdtdatahash" xmlns:w16="http://schemas.microsoft.com/office/word/2018/wordml" xmlns:w16cid="http://schemas.microsoft.com/office/word/2016/wordml/cid" xmlns:w16cex="http://schemas.microsoft.com/office/word/2018/wordml/cex" xmlns:am3d="http://schemas.microsoft.com/office/drawing/2017/model3d" xmlns:aink="http://schemas.microsoft.com/office/drawing/2016/ink" xmlns:cx8="http://schemas.microsoft.com/office/drawing/2016/5/14/chartex" xmlns:cx7="http://schemas.microsoft.com/office/drawing/2016/5/13/chartex" xmlns:cx6="http://schemas.microsoft.com/office/drawing/2016/5/12/chartex" xmlns:cx5="http://schemas.microsoft.com/office/drawing/2016/5/11/chartex" xmlns:cx4="http://schemas.microsoft.com/office/drawing/2016/5/10/chartex" xmlns:cx3="http://schemas.microsoft.com/office/drawing/2016/5/9/chartex" xmlns:cx2="http://schemas.microsoft.com/office/drawing/2015/10/21/chartex" xmlns:cx1="http://schemas.microsoft.com/office/drawing/2015/9/8/chartex">
+          <mc:Fallback>
             <w:pict>
-              <v:rect w14:anchorId="5CD472C6" id="Cuadro de texto 62" o:spid="_x0000_s1026" style="position:absolute;margin-left:37.65pt;margin-top:-83.25pt;width:517.4pt;height:767.7pt;z-index:43;visibility:visible;mso-wrap-style:square;mso-width-percent:0;mso-height-percent:0;mso-wrap-distance-left:0;mso-wrap-distance-top:0;mso-wrap-distance-right:0;mso-wrap-distance-bottom:.35pt;mso-position-horizontal:absolute;mso-position-horizontal-relative:page;mso-position-vertical:absolute;mso-position-vertical-relative:margin;mso-width-percent:0;mso-height-percent:0;mso-width-relative:page;mso-height-relative:page;v-text-anchor:middle" o:gfxdata="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" o:allowincell="f" filled="f" stroked="f" strokeweight=".5pt">
+              <v:rect w14:anchorId="5CD472C6" id="Cuadro de texto 62" o:spid="_x0000_s1026" style="position:absolute;margin-left:37.65pt;margin-top:-83.25pt;width:517.4pt;height:767.7pt;z-index:43;visibility:visible;mso-wrap-style:square;mso-width-percent:0;mso-height-percent:0;mso-wrap-distance-left:0;mso-wrap-distance-top:0;mso-wrap-distance-right:0;mso-wrap-distance-bottom:.35pt;mso-position-horizontal:absolute;mso-position-horizontal-relative:page;mso-position-vertical:absolute;mso-position-vertical-relative:margin;mso-width-percent:0;mso-height-percent:0;mso-width-relative:page;mso-height-relative:page;v-text-anchor:middle" o:gfxdata="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" o:allowincell="f" filled="f" stroked="f" strokeweight=".5pt">
                 <v:textbox>
                   <w:txbxContent>
                     <w:sdt>
@@ -481,7 +452,6 @@
                           <w:docPartUnique/>
                         </w:docPartObj>
                       </w:sdtPr>
-                      <w:sdtEndPr/>
                       <w:sdtContent>
                         <w:p>
                           <w:pPr>
@@ -551,6 +521,7 @@
                             <w:rPr>
                               <w:noProof/>
                               <w:color w:val="000000"/>
+                              <w:lang w:val="es-ES" w:eastAsia="es-ES"/>
                             </w:rPr>
                             <w:drawing>
                               <wp:inline distT="0" distB="0" distL="0" distR="0" wp14:anchorId="17D296EC" wp14:editId="04F49A14">
@@ -570,7 +541,7 @@
                                         </pic:cNvPicPr>
                                       </pic:nvPicPr>
                                       <pic:blipFill>
-                                        <a:blip r:embed="rId9"/>
+                                        <a:blip r:embed="rId8"/>
                                         <a:stretch>
                                           <a:fillRect/>
                                         </a:stretch>
@@ -713,25 +684,7 @@
                               <w:b/>
                               <w:color w:val="000000"/>
                             </w:rPr>
-                            <w:t xml:space="preserve">Flores </w:t>
-                          </w:r>
-                          <w:proofErr w:type="spellStart"/>
-                          <w:r>
-                            <w:rPr>
-                              <w:rFonts w:ascii="Arial" w:hAnsi="Arial" w:cs="Arial"/>
-                              <w:b/>
-                              <w:color w:val="000000"/>
-                            </w:rPr>
-                            <w:t>Fanelli</w:t>
-                          </w:r>
-                          <w:proofErr w:type="spellEnd"/>
-                          <w:r>
-                            <w:rPr>
-                              <w:rFonts w:ascii="Arial" w:hAnsi="Arial" w:cs="Arial"/>
-                              <w:b/>
-                              <w:color w:val="000000"/>
-                            </w:rPr>
-                            <w:t xml:space="preserve"> Francisco Andrés</w:t>
+                            <w:t>Flores Fanelli Francisco Andrés</w:t>
                           </w:r>
                         </w:p>
                         <w:p>
@@ -758,41 +711,13 @@
                             </w:rPr>
                             <w:t xml:space="preserve">Profesor: </w:t>
                           </w:r>
-                          <w:proofErr w:type="spellStart"/>
                           <w:r>
                             <w:rPr>
                               <w:rFonts w:ascii="Arial" w:hAnsi="Arial" w:cs="Arial"/>
                               <w:b/>
                               <w:color w:val="000000"/>
                             </w:rPr>
-                            <w:t>Julian</w:t>
-                          </w:r>
-                          <w:proofErr w:type="spellEnd"/>
-                          <w:r>
-                            <w:rPr>
-                              <w:rFonts w:ascii="Arial" w:hAnsi="Arial" w:cs="Arial"/>
-                              <w:b/>
-                              <w:color w:val="000000"/>
-                            </w:rPr>
-                            <w:t xml:space="preserve"> </w:t>
-                          </w:r>
-                          <w:proofErr w:type="spellStart"/>
-                          <w:r>
-                            <w:rPr>
-                              <w:rFonts w:ascii="Arial" w:hAnsi="Arial" w:cs="Arial"/>
-                              <w:b/>
-                              <w:color w:val="000000"/>
-                            </w:rPr>
-                            <w:t>Rodriguez</w:t>
-                          </w:r>
-                          <w:proofErr w:type="spellEnd"/>
-                          <w:r>
-                            <w:rPr>
-                              <w:rFonts w:ascii="Arial" w:hAnsi="Arial" w:cs="Arial"/>
-                              <w:b/>
-                              <w:color w:val="000000"/>
-                            </w:rPr>
-                            <w:t xml:space="preserve"> Escobedo</w:t>
+                            <w:t>Julian Rodriguez Escobedo</w:t>
                           </w:r>
                         </w:p>
                         <w:p>
@@ -949,7 +874,6 @@
           <w:docPartUnique/>
         </w:docPartObj>
       </w:sdtPr>
-      <w:sdtEndPr/>
       <w:sdtContent>
         <w:p>
           <w:pPr>
@@ -2604,43 +2528,41 @@
           <w:u w:val="single"/>
         </w:rPr>
       </w:pPr>
-      <w:bookmarkStart w:id="10" w:name="_GoBack"/>
+    </w:p>
+    <w:p>
+      <w:pPr>
+        <w:pStyle w:val="Ttulo2"/>
+        <w:rPr>
+          <w:rStyle w:val="Ttulo2Car"/>
+          <w:rFonts w:cs="Arial"/>
+          <w:b/>
+        </w:rPr>
+      </w:pPr>
+      <w:bookmarkStart w:id="10" w:name="__RefHeading___Toc1754_2239055901"/>
       <w:bookmarkEnd w:id="10"/>
-    </w:p>
-    <w:p>
-      <w:pPr>
-        <w:pStyle w:val="Ttulo2"/>
+      <w:r>
+        <w:rPr>
+          <w:rFonts w:cs="Arial"/>
+        </w:rPr>
+        <w:t>G02</w:t>
+      </w:r>
+      <w:bookmarkStart w:id="11" w:name="_Toc515626902"/>
+      <w:r>
+        <w:rPr>
+          <w:rFonts w:cs="Arial"/>
+          <w:b w:val="0"/>
+        </w:rPr>
+        <w:tab/>
+      </w:r>
+      <w:r>
         <w:rPr>
           <w:rStyle w:val="Ttulo2Car"/>
           <w:rFonts w:cs="Arial"/>
           <w:b/>
         </w:rPr>
-      </w:pPr>
-      <w:bookmarkStart w:id="11" w:name="__RefHeading___Toc1754_2239055901"/>
+        <w:t>Descripción funcional del producto y alcance</w:t>
+      </w:r>
       <w:bookmarkEnd w:id="11"/>
-      <w:r>
-        <w:rPr>
-          <w:rFonts w:cs="Arial"/>
-        </w:rPr>
-        <w:t>G02</w:t>
-      </w:r>
-      <w:bookmarkStart w:id="12" w:name="_Toc515626902"/>
-      <w:r>
-        <w:rPr>
-          <w:rFonts w:cs="Arial"/>
-          <w:b w:val="0"/>
-        </w:rPr>
-        <w:tab/>
-      </w:r>
-      <w:r>
-        <w:rPr>
-          <w:rStyle w:val="Ttulo2Car"/>
-          <w:rFonts w:cs="Arial"/>
-          <w:b/>
-        </w:rPr>
-        <w:t>Descripción funcional del producto y alcance</w:t>
-      </w:r>
-      <w:bookmarkEnd w:id="12"/>
     </w:p>
     <w:p>
       <w:pPr>
@@ -2744,16 +2666,8 @@
         <w:rPr>
           <w:rFonts w:cs="Arial"/>
         </w:rPr>
-        <w:t xml:space="preserve">dades de los clientes y prevenir tanto pedidos </w:t>
-      </w:r>
-      <w:proofErr w:type="spellStart"/>
-      <w:r>
-        <w:rPr>
-          <w:rFonts w:cs="Arial"/>
-        </w:rPr>
-        <w:t>duplicads</w:t>
-      </w:r>
-      <w:proofErr w:type="spellEnd"/>
+        <w:t>dades de los clientes y prevenir tanto pedidos duplicads</w:t>
+      </w:r>
       <w:r>
         <w:rPr>
           <w:rFonts w:cs="Arial"/>
@@ -2986,8 +2900,8 @@
           <w:rFonts w:cs="Arial"/>
         </w:rPr>
       </w:pPr>
-      <w:bookmarkStart w:id="13" w:name="__RefHeading___Toc1756_2239055901"/>
-      <w:bookmarkEnd w:id="13"/>
+      <w:bookmarkStart w:id="12" w:name="__RefHeading___Toc1756_2239055901"/>
+      <w:bookmarkEnd w:id="12"/>
       <w:r>
         <w:rPr>
           <w:rFonts w:cs="Arial"/>
@@ -2995,7 +2909,7 @@
         <w:lastRenderedPageBreak/>
         <w:t>G03</w:t>
       </w:r>
-      <w:bookmarkStart w:id="14" w:name="_Toc515626903"/>
+      <w:bookmarkStart w:id="13" w:name="_Toc515626903"/>
       <w:r>
         <w:rPr>
           <w:rFonts w:cs="Arial"/>
@@ -3009,7 +2923,7 @@
         <w:tab/>
         <w:t>Definiciones, Acrónimos y Abreviaciones</w:t>
       </w:r>
-      <w:bookmarkEnd w:id="14"/>
+      <w:bookmarkEnd w:id="13"/>
     </w:p>
     <w:p>
       <w:pPr>
@@ -3413,7 +3327,7 @@
               <w:rPr>
                 <w:rFonts w:eastAsia="Calibri" w:cs="Arial"/>
               </w:rPr>
-              <w:t>HR</w:t>
+              <w:t>OC</w:t>
             </w:r>
           </w:p>
         </w:tc>
@@ -3432,7 +3346,7 @@
               <w:rPr>
                 <w:rFonts w:eastAsia="Calibri" w:cs="Arial"/>
               </w:rPr>
-              <w:t>Hoja de ruta</w:t>
+              <w:t>Orden de Compra</w:t>
             </w:r>
           </w:p>
         </w:tc>
@@ -3454,7 +3368,7 @@
               <w:rPr>
                 <w:rFonts w:eastAsia="Calibri" w:cs="Arial"/>
               </w:rPr>
-              <w:t>MP</w:t>
+              <w:t>PROD</w:t>
             </w:r>
           </w:p>
         </w:tc>
@@ -3473,7 +3387,7 @@
               <w:rPr>
                 <w:rFonts w:eastAsia="Calibri" w:cs="Arial"/>
               </w:rPr>
-              <w:t>Materia prima</w:t>
+              <w:t>Productos</w:t>
             </w:r>
           </w:p>
         </w:tc>
@@ -3495,7 +3409,7 @@
               <w:rPr>
                 <w:rFonts w:eastAsia="Calibri" w:cs="Arial"/>
               </w:rPr>
-              <w:t>AT</w:t>
+              <w:t>LIB</w:t>
             </w:r>
           </w:p>
         </w:tc>
@@ -3514,7 +3428,7 @@
               <w:rPr>
                 <w:rFonts w:eastAsia="Calibri" w:cs="Arial"/>
               </w:rPr>
-              <w:t>Área Técnica</w:t>
+              <w:t>Productos Libros</w:t>
             </w:r>
           </w:p>
         </w:tc>
@@ -3658,14 +3572,12 @@
                 <w:rFonts w:cs="Arial"/>
               </w:rPr>
             </w:pPr>
-            <w:proofErr w:type="spellStart"/>
             <w:r>
               <w:rPr>
                 <w:rFonts w:eastAsia="Calibri" w:cs="Arial"/>
               </w:rPr>
               <w:t>Auth</w:t>
             </w:r>
-            <w:proofErr w:type="spellEnd"/>
           </w:p>
         </w:tc>
         <w:tc>
@@ -3703,15 +3615,15 @@
           <w:rFonts w:cs="Arial"/>
         </w:rPr>
       </w:pPr>
-      <w:bookmarkStart w:id="15" w:name="__RefHeading___Toc1758_2239055901"/>
-      <w:bookmarkEnd w:id="15"/>
+      <w:bookmarkStart w:id="14" w:name="__RefHeading___Toc1758_2239055901"/>
+      <w:bookmarkEnd w:id="14"/>
       <w:r>
         <w:rPr>
           <w:rFonts w:cs="Arial"/>
         </w:rPr>
         <w:t>G04</w:t>
       </w:r>
-      <w:bookmarkStart w:id="16" w:name="_Toc515626904"/>
+      <w:bookmarkStart w:id="15" w:name="_Toc515626904"/>
       <w:r>
         <w:rPr>
           <w:rFonts w:cs="Arial"/>
@@ -3725,7 +3637,7 @@
         <w:tab/>
         <w:t>Descripción de las personas participantes en el desarrollo del sistema de información y los usuarios (Roles)</w:t>
       </w:r>
-      <w:bookmarkEnd w:id="16"/>
+      <w:bookmarkEnd w:id="15"/>
     </w:p>
     <w:p/>
     <w:p>
@@ -3735,21 +3647,12 @@
           <w:b/>
         </w:rPr>
       </w:pPr>
-      <w:proofErr w:type="spellStart"/>
       <w:r>
         <w:rPr>
           <w:rFonts w:cs="Arial"/>
           <w:b/>
         </w:rPr>
-        <w:t>Stakeholders</w:t>
-      </w:r>
-      <w:proofErr w:type="spellEnd"/>
-      <w:r>
-        <w:rPr>
-          <w:rFonts w:cs="Arial"/>
-          <w:b/>
-        </w:rPr>
-        <w:t>:</w:t>
+        <w:t>Stakeholders:</w:t>
       </w:r>
     </w:p>
     <w:tbl>
@@ -3872,7 +3775,13 @@
               <w:rPr>
                 <w:rFonts w:eastAsia="Calibri" w:cs="Arial"/>
               </w:rPr>
-              <w:t>Responsable de utilizar pc.</w:t>
+              <w:t xml:space="preserve">Responsable de </w:t>
+            </w:r>
+            <w:r>
+              <w:rPr>
+                <w:rFonts w:eastAsia="Calibri" w:cs="Arial"/>
+              </w:rPr>
+              <w:t>realizar las ventas por mostrador, como por teléfono.</w:t>
             </w:r>
           </w:p>
         </w:tc>
@@ -3882,11 +3791,53 @@
           </w:tcPr>
           <w:p>
             <w:pPr>
+              <w:pStyle w:val="Prrafodelista"/>
+              <w:numPr>
+                <w:ilvl w:val="0"/>
+                <w:numId w:val="6"/>
+              </w:numPr>
               <w:spacing w:after="0" w:line="240" w:lineRule="auto"/>
               <w:rPr>
                 <w:rFonts w:cs="Arial"/>
               </w:rPr>
             </w:pPr>
+            <w:r>
+              <w:rPr>
+                <w:rFonts w:cs="Arial"/>
+              </w:rPr>
+              <w:t xml:space="preserve">Generar </w:t>
+            </w:r>
+            <w:r>
+              <w:rPr>
+                <w:rFonts w:cs="Arial"/>
+              </w:rPr>
+              <w:t>OC</w:t>
+            </w:r>
+            <w:r>
+              <w:rPr>
+                <w:rFonts w:cs="Arial"/>
+              </w:rPr>
+              <w:t>.</w:t>
+            </w:r>
+          </w:p>
+          <w:p>
+            <w:pPr>
+              <w:pStyle w:val="Prrafodelista"/>
+              <w:numPr>
+                <w:ilvl w:val="0"/>
+                <w:numId w:val="6"/>
+              </w:numPr>
+              <w:spacing w:after="0" w:line="240" w:lineRule="auto"/>
+              <w:rPr>
+                <w:rFonts w:cs="Arial"/>
+              </w:rPr>
+            </w:pPr>
+            <w:r>
+              <w:rPr>
+                <w:rFonts w:cs="Arial"/>
+              </w:rPr>
+              <w:t>Generar OP.</w:t>
+            </w:r>
           </w:p>
         </w:tc>
       </w:tr>
@@ -3907,16 +3858,15 @@
               <w:rPr>
                 <w:rFonts w:eastAsia="Calibri" w:cs="Arial"/>
               </w:rPr>
+              <w:lastRenderedPageBreak/>
               <w:t xml:space="preserve">Encargado de </w:t>
             </w:r>
-            <w:proofErr w:type="spellStart"/>
             <w:r>
               <w:rPr>
                 <w:rFonts w:eastAsia="Calibri" w:cs="Arial"/>
               </w:rPr>
-              <w:t>almacen</w:t>
-            </w:r>
-            <w:proofErr w:type="spellEnd"/>
+              <w:t>almacén</w:t>
+            </w:r>
           </w:p>
         </w:tc>
         <w:tc>
@@ -3937,28 +3887,24 @@
               </w:rPr>
               <w:t xml:space="preserve">Responsable de organización en el </w:t>
             </w:r>
-            <w:proofErr w:type="spellStart"/>
             <w:r>
               <w:rPr>
                 <w:rFonts w:eastAsia="Calibri" w:cs="Arial"/>
               </w:rPr>
-              <w:t>almacen</w:t>
-            </w:r>
-            <w:proofErr w:type="spellEnd"/>
+              <w:t>almacén</w:t>
+            </w:r>
             <w:r>
               <w:rPr>
                 <w:rFonts w:eastAsia="Calibri" w:cs="Arial"/>
               </w:rPr>
               <w:t xml:space="preserve"> y </w:t>
             </w:r>
-            <w:proofErr w:type="spellStart"/>
             <w:r>
               <w:rPr>
                 <w:rFonts w:eastAsia="Calibri" w:cs="Arial"/>
               </w:rPr>
-              <w:t>separacion</w:t>
-            </w:r>
-            <w:proofErr w:type="spellEnd"/>
+              <w:t>separación</w:t>
+            </w:r>
             <w:r>
               <w:rPr>
                 <w:rFonts w:eastAsia="Calibri" w:cs="Arial"/>
@@ -4002,15 +3948,12 @@
                 <w:rFonts w:cs="Arial"/>
               </w:rPr>
             </w:pPr>
-            <w:proofErr w:type="spellStart"/>
             <w:r>
               <w:rPr>
                 <w:rFonts w:eastAsia="Calibri" w:cs="Arial"/>
               </w:rPr>
-              <w:lastRenderedPageBreak/>
-              <w:t>Validacion</w:t>
-            </w:r>
-            <w:proofErr w:type="spellEnd"/>
+              <w:t>Validación</w:t>
+            </w:r>
             <w:r>
               <w:rPr>
                 <w:rFonts w:eastAsia="Calibri" w:cs="Arial"/>
@@ -4033,6 +3976,12 @@
                 <w:rFonts w:cs="Arial"/>
               </w:rPr>
             </w:pPr>
+            <w:r>
+              <w:rPr>
+                <w:rFonts w:cs="Arial"/>
+              </w:rPr>
+              <w:t>Empleado/ Operador sistema</w:t>
+            </w:r>
           </w:p>
         </w:tc>
         <w:tc>
@@ -4051,7 +4000,19 @@
               <w:rPr>
                 <w:rFonts w:eastAsia="Calibri" w:cs="Arial"/>
               </w:rPr>
-              <w:t>Encargado de gestionar pedidos cuando esta llegan desde almacenes.</w:t>
+              <w:t>Encargado de gestionar pedidos</w:t>
+            </w:r>
+            <w:r>
+              <w:rPr>
+                <w:rFonts w:eastAsia="Calibri" w:cs="Arial"/>
+              </w:rPr>
+              <w:t>, actualización de precios y creación de listas</w:t>
+            </w:r>
+            <w:r>
+              <w:rPr>
+                <w:rFonts w:eastAsia="Calibri" w:cs="Arial"/>
+              </w:rPr>
+              <w:t>.</w:t>
             </w:r>
           </w:p>
         </w:tc>
@@ -4075,7 +4036,13 @@
               <w:rPr>
                 <w:rFonts w:eastAsia="Calibri" w:cs="Arial"/>
               </w:rPr>
-              <w:t>Generar HR</w:t>
+              <w:t xml:space="preserve">Generar </w:t>
+            </w:r>
+            <w:r>
+              <w:rPr>
+                <w:rFonts w:eastAsia="Calibri" w:cs="Arial"/>
+              </w:rPr>
+              <w:t>OC</w:t>
             </w:r>
           </w:p>
           <w:p>
@@ -4094,7 +4061,13 @@
               <w:rPr>
                 <w:rFonts w:eastAsia="Calibri" w:cs="Arial"/>
               </w:rPr>
-              <w:t>Gestionar costos</w:t>
+              <w:t xml:space="preserve">Gestionar </w:t>
+            </w:r>
+            <w:r>
+              <w:rPr>
+                <w:rFonts w:eastAsia="Calibri" w:cs="Arial"/>
+              </w:rPr>
+              <w:t>precios unitarios</w:t>
             </w:r>
           </w:p>
           <w:p>
@@ -4113,117 +4086,14 @@
               <w:rPr>
                 <w:rFonts w:eastAsia="Calibri" w:cs="Arial"/>
               </w:rPr>
-              <w:t>Validar requerimientos</w:t>
-            </w:r>
-          </w:p>
-        </w:tc>
-      </w:tr>
-      <w:tr>
-        <w:tc>
-          <w:tcPr>
-            <w:tcW w:w="2263" w:type="dxa"/>
-          </w:tcPr>
-          <w:p>
-            <w:pPr>
-              <w:spacing w:after="0" w:line="240" w:lineRule="auto"/>
-              <w:jc w:val="center"/>
-              <w:rPr>
-                <w:rFonts w:cs="Arial"/>
-              </w:rPr>
-            </w:pPr>
+              <w:t xml:space="preserve">Validar </w:t>
+            </w:r>
             <w:r>
               <w:rPr>
                 <w:rFonts w:eastAsia="Calibri" w:cs="Arial"/>
               </w:rPr>
-              <w:t>Encargado Control de Calidad</w:t>
-            </w:r>
-          </w:p>
-        </w:tc>
-        <w:tc>
-          <w:tcPr>
-            <w:tcW w:w="3777" w:type="dxa"/>
-          </w:tcPr>
-          <w:p>
-            <w:pPr>
-              <w:spacing w:after="0" w:line="240" w:lineRule="auto"/>
-              <w:jc w:val="both"/>
-              <w:rPr>
-                <w:rFonts w:cs="Arial"/>
-              </w:rPr>
-            </w:pPr>
-            <w:r>
-              <w:rPr>
-                <w:rFonts w:eastAsia="Calibri" w:cs="Arial"/>
-              </w:rPr>
-              <w:t>Responsable de verificar los productos en toda la línea de producción.</w:t>
-            </w:r>
-          </w:p>
-        </w:tc>
-        <w:tc>
-          <w:tcPr>
-            <w:tcW w:w="3021" w:type="dxa"/>
-          </w:tcPr>
-          <w:p>
-            <w:pPr>
-              <w:pStyle w:val="Prrafodelista"/>
-              <w:numPr>
-                <w:ilvl w:val="0"/>
-                <w:numId w:val="2"/>
-              </w:numPr>
-              <w:spacing w:after="0" w:line="240" w:lineRule="auto"/>
-              <w:rPr>
-                <w:rFonts w:cs="Arial"/>
-              </w:rPr>
-            </w:pPr>
-            <w:r>
-              <w:rPr>
-                <w:rFonts w:eastAsia="Calibri" w:cs="Arial"/>
-              </w:rPr>
-              <w:t>Firmar HR, confirmando que el trabajo se realizó correctamente.</w:t>
-            </w:r>
-          </w:p>
-        </w:tc>
-      </w:tr>
-      <w:tr>
-        <w:tc>
-          <w:tcPr>
-            <w:tcW w:w="2263" w:type="dxa"/>
-          </w:tcPr>
-          <w:p>
-            <w:pPr>
-              <w:spacing w:after="0" w:line="240" w:lineRule="auto"/>
-              <w:jc w:val="center"/>
-              <w:rPr>
-                <w:rFonts w:cs="Arial"/>
-              </w:rPr>
-            </w:pPr>
-          </w:p>
-        </w:tc>
-        <w:tc>
-          <w:tcPr>
-            <w:tcW w:w="3777" w:type="dxa"/>
-          </w:tcPr>
-          <w:p>
-            <w:pPr>
-              <w:spacing w:after="0" w:line="240" w:lineRule="auto"/>
-              <w:jc w:val="both"/>
-              <w:rPr>
-                <w:rFonts w:cs="Arial"/>
-              </w:rPr>
-            </w:pPr>
-          </w:p>
-        </w:tc>
-        <w:tc>
-          <w:tcPr>
-            <w:tcW w:w="3021" w:type="dxa"/>
-          </w:tcPr>
-          <w:p>
-            <w:pPr>
-              <w:spacing w:after="0" w:line="240" w:lineRule="auto"/>
-              <w:rPr>
-                <w:rFonts w:cs="Arial"/>
-              </w:rPr>
-            </w:pPr>
+              <w:t>pedidos</w:t>
+            </w:r>
           </w:p>
         </w:tc>
       </w:tr>
@@ -4435,6 +4305,25 @@
               <w:t>Actualización de estado</w:t>
             </w:r>
           </w:p>
+          <w:p>
+            <w:pPr>
+              <w:pStyle w:val="Prrafodelista"/>
+              <w:numPr>
+                <w:ilvl w:val="0"/>
+                <w:numId w:val="2"/>
+              </w:numPr>
+              <w:spacing w:after="0" w:line="240" w:lineRule="auto"/>
+              <w:rPr>
+                <w:rFonts w:cs="Arial"/>
+              </w:rPr>
+            </w:pPr>
+            <w:r>
+              <w:rPr>
+                <w:rFonts w:eastAsia="Calibri" w:cs="Arial"/>
+              </w:rPr>
+              <w:t>Carga de OP.</w:t>
+            </w:r>
+          </w:p>
         </w:tc>
       </w:tr>
       <w:tr>
@@ -4554,14 +4443,12 @@
                 <w:rFonts w:cs="Arial"/>
               </w:rPr>
             </w:pPr>
-            <w:proofErr w:type="spellStart"/>
             <w:r>
               <w:rPr>
                 <w:rFonts w:eastAsia="Calibri" w:cs="Arial"/>
               </w:rPr>
               <w:t>Usuario_General</w:t>
             </w:r>
-            <w:proofErr w:type="spellEnd"/>
           </w:p>
         </w:tc>
         <w:tc>
@@ -4627,25 +4514,25 @@
       <w:pPr>
         <w:pStyle w:val="Ttulo1"/>
       </w:pPr>
-      <w:bookmarkStart w:id="17" w:name="__RefHeading___Toc1760_2239055901"/>
-      <w:bookmarkEnd w:id="17"/>
+      <w:bookmarkStart w:id="16" w:name="__RefHeading___Toc1760_2239055901"/>
+      <w:bookmarkEnd w:id="16"/>
       <w:r>
         <w:t>G05.A</w:t>
       </w:r>
-      <w:bookmarkStart w:id="18" w:name="_Toc515626905"/>
+      <w:bookmarkStart w:id="17" w:name="_Toc515626905"/>
       <w:r>
         <w:tab/>
         <w:t>Otros requisitos del producto</w:t>
       </w:r>
+      <w:bookmarkEnd w:id="17"/>
+    </w:p>
+    <w:p/>
+    <w:p>
+      <w:pPr>
+        <w:pStyle w:val="Ttulo2"/>
+      </w:pPr>
+      <w:bookmarkStart w:id="18" w:name="__RefHeading___Toc1762_2239055901"/>
       <w:bookmarkEnd w:id="18"/>
-    </w:p>
-    <w:p/>
-    <w:p>
-      <w:pPr>
-        <w:pStyle w:val="Ttulo2"/>
-      </w:pPr>
-      <w:bookmarkStart w:id="19" w:name="__RefHeading___Toc1762_2239055901"/>
-      <w:bookmarkEnd w:id="19"/>
       <w:r>
         <w:t>G05.</w:t>
       </w:r>
@@ -4655,7 +4542,7 @@
         </w:rPr>
         <w:t>A1</w:t>
       </w:r>
-      <w:bookmarkStart w:id="20" w:name="_Toc515626906"/>
+      <w:bookmarkStart w:id="19" w:name="_Toc515626906"/>
       <w:r>
         <w:t>.</w:t>
       </w:r>
@@ -4663,7 +4550,7 @@
         <w:tab/>
         <w:t>Estándares Aplicables</w:t>
       </w:r>
-      <w:bookmarkEnd w:id="20"/>
+      <w:bookmarkEnd w:id="19"/>
     </w:p>
     <w:p>
       <w:pPr>
@@ -4724,17 +4611,17 @@
       <w:pPr>
         <w:pStyle w:val="Ttulo2"/>
       </w:pPr>
-      <w:bookmarkStart w:id="21" w:name="__RefHeading___Toc1764_2239055901"/>
-      <w:bookmarkEnd w:id="21"/>
+      <w:bookmarkStart w:id="20" w:name="__RefHeading___Toc1764_2239055901"/>
+      <w:bookmarkEnd w:id="20"/>
       <w:r>
         <w:t>G05.A2</w:t>
       </w:r>
-      <w:bookmarkStart w:id="22" w:name="_Toc515626907"/>
+      <w:bookmarkStart w:id="21" w:name="_Toc515626907"/>
       <w:r>
         <w:tab/>
         <w:t>Requisitos de sistema</w:t>
       </w:r>
-      <w:bookmarkEnd w:id="22"/>
+      <w:bookmarkEnd w:id="21"/>
     </w:p>
     <w:p>
       <w:pPr>
@@ -4866,42 +4753,13 @@
         <w:rPr>
           <w:rFonts w:cs="Arial"/>
         </w:rPr>
-        <w:lastRenderedPageBreak/>
-        <w:t xml:space="preserve">Microsoft </w:t>
-      </w:r>
-      <w:proofErr w:type="spellStart"/>
-      <w:r>
-        <w:rPr>
-          <w:rFonts w:cs="Arial"/>
-        </w:rPr>
-        <w:t>Sql</w:t>
-      </w:r>
-      <w:proofErr w:type="spellEnd"/>
-      <w:r>
-        <w:rPr>
-          <w:rFonts w:cs="Arial"/>
-        </w:rPr>
-        <w:t xml:space="preserve"> Server 2012</w:t>
-      </w:r>
-      <w:r>
-        <w:rPr>
-          <w:rFonts w:cs="Arial"/>
-        </w:rPr>
-        <w:t xml:space="preserve"> (</w:t>
-      </w:r>
-      <w:proofErr w:type="spellStart"/>
-      <w:r>
-        <w:rPr>
-          <w:rFonts w:cs="Arial"/>
-        </w:rPr>
-        <w:t>minimo</w:t>
-      </w:r>
-      <w:proofErr w:type="spellEnd"/>
-      <w:r>
-        <w:rPr>
-          <w:rFonts w:cs="Arial"/>
-        </w:rPr>
-        <w:t>)</w:t>
+        <w:t>Microsoft Sql Server 2012</w:t>
+      </w:r>
+      <w:r>
+        <w:rPr>
+          <w:rFonts w:cs="Arial"/>
+        </w:rPr>
+        <w:t xml:space="preserve"> (minimo)</w:t>
       </w:r>
     </w:p>
     <w:p>
@@ -4945,6 +4803,7 @@
         <w:rPr>
           <w:rFonts w:cs="Arial"/>
         </w:rPr>
+        <w:lastRenderedPageBreak/>
         <w:t xml:space="preserve">Disco Rígido 3TB </w:t>
       </w:r>
     </w:p>
@@ -5102,17 +4961,17 @@
         <w:pStyle w:val="Ttulo2"/>
         <w:jc w:val="both"/>
       </w:pPr>
-      <w:bookmarkStart w:id="23" w:name="__RefHeading___Toc1766_2239055901"/>
-      <w:bookmarkEnd w:id="23"/>
+      <w:bookmarkStart w:id="22" w:name="__RefHeading___Toc1766_2239055901"/>
+      <w:bookmarkEnd w:id="22"/>
       <w:r>
         <w:t>G05.A3</w:t>
       </w:r>
-      <w:bookmarkStart w:id="24" w:name="_Toc515626908"/>
+      <w:bookmarkStart w:id="23" w:name="_Toc515626908"/>
       <w:r>
         <w:tab/>
         <w:t>Requisitos de desempeño</w:t>
       </w:r>
-      <w:bookmarkEnd w:id="24"/>
+      <w:bookmarkEnd w:id="23"/>
     </w:p>
     <w:p>
       <w:pPr>
@@ -5170,12 +5029,12 @@
           <w:rFonts w:cs="Arial"/>
         </w:rPr>
       </w:pPr>
-      <w:bookmarkStart w:id="25" w:name="__RefHeading___Toc1768_2239055901"/>
-      <w:bookmarkEnd w:id="25"/>
+      <w:bookmarkStart w:id="24" w:name="__RefHeading___Toc1768_2239055901"/>
+      <w:bookmarkEnd w:id="24"/>
       <w:r>
         <w:t>G05.A4</w:t>
       </w:r>
-      <w:bookmarkStart w:id="26" w:name="_Toc515626909"/>
+      <w:bookmarkStart w:id="25" w:name="_Toc515626909"/>
       <w:r>
         <w:tab/>
         <w:t>R</w:t>
@@ -5186,66 +5045,65 @@
         </w:rPr>
         <w:t>equisitos de entorno</w:t>
       </w:r>
+      <w:bookmarkEnd w:id="25"/>
+    </w:p>
+    <w:p>
+      <w:pPr>
+        <w:jc w:val="both"/>
+        <w:rPr>
+          <w:rFonts w:cs="Arial"/>
+        </w:rPr>
+      </w:pPr>
+      <w:r>
+        <w:rPr>
+          <w:rFonts w:cs="Arial"/>
+        </w:rPr>
+        <w:t>El sistema deberá tener un entorno amigable, fácil de entender a primera vista.</w:t>
+      </w:r>
+    </w:p>
+    <w:p>
+      <w:pPr>
+        <w:jc w:val="both"/>
+        <w:rPr>
+          <w:rFonts w:cs="Arial"/>
+        </w:rPr>
+      </w:pPr>
+      <w:r>
+        <w:rPr>
+          <w:rFonts w:cs="Arial"/>
+        </w:rPr>
+        <w:t>Cada pantalla deberá presentar una guía la cual mostrará los pasos más importantes y que puedan no ser entendibles para usuarios nuevos.</w:t>
+      </w:r>
+    </w:p>
+    <w:p>
+      <w:pPr>
+        <w:jc w:val="both"/>
+        <w:rPr>
+          <w:rFonts w:cs="Arial"/>
+        </w:rPr>
+      </w:pPr>
+      <w:r>
+        <w:rPr>
+          <w:rFonts w:cs="Arial"/>
+        </w:rPr>
+        <w:t>El sistema deberá contar con mensajes entendibles en todos los pasos del proceso a realizar.</w:t>
+      </w:r>
+    </w:p>
+    <w:p>
+      <w:pPr>
+        <w:pStyle w:val="Ttulo1"/>
+      </w:pPr>
+      <w:bookmarkStart w:id="26" w:name="__RefHeading___Toc1770_2239055901"/>
       <w:bookmarkEnd w:id="26"/>
-    </w:p>
-    <w:p>
-      <w:pPr>
-        <w:jc w:val="both"/>
-        <w:rPr>
-          <w:rFonts w:cs="Arial"/>
-        </w:rPr>
-      </w:pPr>
-      <w:r>
-        <w:rPr>
-          <w:rFonts w:cs="Arial"/>
-        </w:rPr>
-        <w:t>El sistema deberá tener un entorno amigable, fácil de entender a primera vista.</w:t>
-      </w:r>
-    </w:p>
-    <w:p>
-      <w:pPr>
-        <w:jc w:val="both"/>
-        <w:rPr>
-          <w:rFonts w:cs="Arial"/>
-        </w:rPr>
-      </w:pPr>
-      <w:r>
-        <w:rPr>
-          <w:rFonts w:cs="Arial"/>
-        </w:rPr>
-        <w:t>Cada pantalla deberá presentar una guía la cual mostrará los pasos más importantes y que puedan no ser entendibles para usuarios nuevos.</w:t>
-      </w:r>
-    </w:p>
-    <w:p>
-      <w:pPr>
-        <w:jc w:val="both"/>
-        <w:rPr>
-          <w:rFonts w:cs="Arial"/>
-        </w:rPr>
-      </w:pPr>
-      <w:r>
-        <w:rPr>
-          <w:rFonts w:cs="Arial"/>
-        </w:rPr>
-        <w:t>El sistema deberá contar con mensajes entendibles en todos los pasos del proceso a realizar.</w:t>
-      </w:r>
-    </w:p>
-    <w:p>
-      <w:pPr>
-        <w:pStyle w:val="Ttulo1"/>
-      </w:pPr>
-      <w:bookmarkStart w:id="27" w:name="__RefHeading___Toc1770_2239055901"/>
-      <w:bookmarkEnd w:id="27"/>
-      <w:r>
-        <w:lastRenderedPageBreak/>
+      <w:r>
         <w:t>G05.B</w:t>
       </w:r>
-      <w:bookmarkStart w:id="28" w:name="_Toc515626910"/>
+      <w:bookmarkStart w:id="27" w:name="_Toc515626910"/>
       <w:r>
         <w:tab/>
         <w:t>Requisitos de documentación</w:t>
       </w:r>
-      <w:bookmarkEnd w:id="28"/>
+      <w:bookmarkEnd w:id="27"/>
     </w:p>
     <w:p>
       <w:pPr>
@@ -5274,7 +5132,7 @@
                     <pic:cNvPicPr/>
                   </pic:nvPicPr>
                   <pic:blipFill>
-                    <a:blip r:embed="rId10"/>
+                    <a:blip r:embed="rId9"/>
                     <a:stretch>
                       <a:fillRect/>
                     </a:stretch>
@@ -5302,40 +5160,48 @@
           <w:rFonts w:cs="Arial"/>
         </w:rPr>
       </w:pPr>
-      <w:bookmarkStart w:id="29" w:name="__RefHeading___Toc1772_2239055901"/>
+      <w:bookmarkStart w:id="28" w:name="__RefHeading___Toc1772_2239055901"/>
+      <w:bookmarkEnd w:id="28"/>
+      <w:r>
+        <w:rPr>
+          <w:rFonts w:cs="Arial"/>
+        </w:rPr>
+        <w:lastRenderedPageBreak/>
+        <w:t>G06</w:t>
+      </w:r>
+      <w:bookmarkStart w:id="29" w:name="_Toc515626910_Copia_2"/>
+      <w:r>
+        <w:rPr>
+          <w:rFonts w:cs="Arial"/>
+        </w:rPr>
+        <w:tab/>
+      </w:r>
       <w:bookmarkEnd w:id="29"/>
       <w:r>
         <w:rPr>
           <w:rFonts w:cs="Arial"/>
         </w:rPr>
-        <w:t>G06</w:t>
-      </w:r>
-      <w:bookmarkStart w:id="30" w:name="_Toc515626910_Copia_2"/>
-      <w:r>
-        <w:rPr>
-          <w:rFonts w:cs="Arial"/>
-        </w:rPr>
-        <w:tab/>
-      </w:r>
-      <w:bookmarkEnd w:id="30"/>
-      <w:r>
-        <w:rPr>
-          <w:rFonts w:cs="Arial"/>
-        </w:rPr>
         <w:t>Diagrama de clases parcial</w:t>
       </w:r>
     </w:p>
     <w:p>
-      <w:r>
+      <w:pPr>
         <w:rPr>
           <w:noProof/>
           <w:lang w:val="es-ES" w:eastAsia="es-ES"/>
         </w:rPr>
+      </w:pPr>
+    </w:p>
+    <w:p>
+      <w:r>
+        <w:rPr>
+          <w:noProof/>
+        </w:rPr>
         <w:drawing>
-          <wp:inline distT="0" distB="0" distL="0" distR="0" wp14:anchorId="31749468" wp14:editId="466DE267">
-            <wp:extent cx="5760085" cy="4000500"/>
-            <wp:effectExtent l="0" t="0" r="0" b="0"/>
-            <wp:docPr id="27" name="Imagen 27"/>
+          <wp:inline distT="0" distB="0" distL="0" distR="0" wp14:anchorId="448924D0" wp14:editId="6F733407">
+            <wp:extent cx="5760085" cy="6456680"/>
+            <wp:effectExtent l="0" t="0" r="0" b="1270"/>
+            <wp:docPr id="1240594988" name="Imagen 1"/>
             <wp:cNvGraphicFramePr>
               <a:graphicFrameLocks xmlns:a="http://schemas.openxmlformats.org/drawingml/2006/main" noChangeAspect="1"/>
             </wp:cNvGraphicFramePr>
@@ -5343,7 +5209,88 @@
               <a:graphicData uri="http://schemas.openxmlformats.org/drawingml/2006/picture">
                 <pic:pic xmlns:pic="http://schemas.openxmlformats.org/drawingml/2006/picture">
                   <pic:nvPicPr>
-                    <pic:cNvPr id="1" name=""/>
+                    <pic:cNvPr id="1240594988" name=""/>
+                    <pic:cNvPicPr/>
+                  </pic:nvPicPr>
+                  <pic:blipFill>
+                    <a:blip r:embed="rId10"/>
+                    <a:stretch>
+                      <a:fillRect/>
+                    </a:stretch>
+                  </pic:blipFill>
+                  <pic:spPr>
+                    <a:xfrm>
+                      <a:off x="0" y="0"/>
+                      <a:ext cx="5760085" cy="6456680"/>
+                    </a:xfrm>
+                    <a:prstGeom prst="rect">
+                      <a:avLst/>
+                    </a:prstGeom>
+                  </pic:spPr>
+                </pic:pic>
+              </a:graphicData>
+            </a:graphic>
+          </wp:inline>
+        </w:drawing>
+      </w:r>
+    </w:p>
+    <w:p>
+      <w:pPr>
+        <w:rPr>
+          <w:u w:val="single"/>
+        </w:rPr>
+      </w:pPr>
+    </w:p>
+    <w:p>
+      <w:pPr>
+        <w:pStyle w:val="Ttulo1"/>
+        <w:rPr>
+          <w:rFonts w:cs="Arial"/>
+        </w:rPr>
+      </w:pPr>
+      <w:bookmarkStart w:id="30" w:name="__RefHeading___Toc1774_2239055901"/>
+      <w:bookmarkEnd w:id="30"/>
+      <w:r>
+        <w:rPr>
+          <w:rFonts w:cs="Arial"/>
+        </w:rPr>
+        <w:t>G06</w:t>
+      </w:r>
+      <w:bookmarkStart w:id="31" w:name="_Toc515626910_Copia_2_Copia_1"/>
+      <w:r>
+        <w:rPr>
+          <w:rFonts w:cs="Arial"/>
+        </w:rPr>
+        <w:tab/>
+      </w:r>
+      <w:bookmarkEnd w:id="31"/>
+      <w:r>
+        <w:rPr>
+          <w:rFonts w:cs="Arial"/>
+        </w:rPr>
+        <w:t>Modelo de datos parcial</w:t>
+      </w:r>
+    </w:p>
+    <w:p/>
+    <w:p>
+      <w:r>
+        <w:rPr>
+          <w:noProof/>
+        </w:rPr>
+        <w:lastRenderedPageBreak/>
+        <w:drawing>
+          <wp:inline distT="0" distB="0" distL="0" distR="0" wp14:anchorId="5A9372C0" wp14:editId="583C5E07">
+            <wp:extent cx="5760085" cy="7399655"/>
+            <wp:effectExtent l="0" t="0" r="0" b="0"/>
+            <wp:docPr id="368742736" name="Imagen 1"/>
+            <wp:cNvGraphicFramePr>
+              <a:graphicFrameLocks xmlns:a="http://schemas.openxmlformats.org/drawingml/2006/main" noChangeAspect="1"/>
+            </wp:cNvGraphicFramePr>
+            <a:graphic xmlns:a="http://schemas.openxmlformats.org/drawingml/2006/main">
+              <a:graphicData uri="http://schemas.openxmlformats.org/drawingml/2006/picture">
+                <pic:pic xmlns:pic="http://schemas.openxmlformats.org/drawingml/2006/picture">
+                  <pic:nvPicPr>
+                    <pic:cNvPr id="368742736" name=""/>
                     <pic:cNvPicPr/>
                   </pic:nvPicPr>
                   <pic:blipFill>
@@ -5355,7 +5302,7 @@
                   <pic:spPr>
                     <a:xfrm>
                       <a:off x="0" y="0"/>
-                      <a:ext cx="5760085" cy="4000500"/>
+                      <a:ext cx="5760085" cy="7399655"/>
                     </a:xfrm>
                     <a:prstGeom prst="rect">
                       <a:avLst/>
@@ -5368,13 +5315,7 @@
         </w:drawing>
       </w:r>
     </w:p>
-    <w:p>
-      <w:pPr>
-        <w:rPr>
-          <w:u w:val="single"/>
-        </w:rPr>
-      </w:pPr>
-    </w:p>
+    <w:p/>
     <w:p>
       <w:pPr>
         <w:pStyle w:val="Ttulo1"/>
@@ -5382,45 +5323,14 @@
           <w:rFonts w:cs="Arial"/>
         </w:rPr>
       </w:pPr>
-      <w:bookmarkStart w:id="31" w:name="__RefHeading___Toc1774_2239055901"/>
-      <w:bookmarkEnd w:id="31"/>
-      <w:r>
-        <w:rPr>
-          <w:rFonts w:cs="Arial"/>
-        </w:rPr>
-        <w:t>G06</w:t>
-      </w:r>
-      <w:bookmarkStart w:id="32" w:name="_Toc515626910_Copia_2_Copia_1"/>
-      <w:r>
-        <w:rPr>
-          <w:rFonts w:cs="Arial"/>
-        </w:rPr>
-        <w:tab/>
-      </w:r>
+      <w:bookmarkStart w:id="32" w:name="__RefHeading___Toc1776_2239055901"/>
+      <w:bookmarkStart w:id="33" w:name="_Toc515626911"/>
       <w:bookmarkEnd w:id="32"/>
       <w:r>
         <w:rPr>
           <w:rFonts w:cs="Arial"/>
         </w:rPr>
-        <w:t>Modelo de datos parcial</w:t>
-      </w:r>
-    </w:p>
-    <w:p/>
-    <w:p/>
-    <w:p>
-      <w:pPr>
-        <w:pStyle w:val="Ttulo1"/>
-        <w:rPr>
-          <w:rFonts w:cs="Arial"/>
-        </w:rPr>
-      </w:pPr>
-      <w:bookmarkStart w:id="33" w:name="__RefHeading___Toc1776_2239055901"/>
-      <w:bookmarkStart w:id="34" w:name="_Toc515626911"/>
-      <w:bookmarkEnd w:id="33"/>
-      <w:r>
-        <w:rPr>
-          <w:rFonts w:cs="Arial"/>
-        </w:rPr>
+        <w:lastRenderedPageBreak/>
         <w:t>3.8.</w:t>
       </w:r>
       <w:r>
@@ -5430,32 +5340,32 @@
         <w:tab/>
         <w:t>Documentos de aspectos técnicos que provee el sistema de información</w:t>
       </w:r>
+      <w:bookmarkEnd w:id="33"/>
+    </w:p>
+    <w:p>
+      <w:pPr>
+        <w:rPr>
+          <w:rFonts w:cs="Arial"/>
+        </w:rPr>
+      </w:pPr>
+    </w:p>
+    <w:p>
+      <w:pPr>
+        <w:pStyle w:val="Ttulo2"/>
+        <w:rPr>
+          <w:rFonts w:cs="Arial"/>
+        </w:rPr>
+      </w:pPr>
+      <w:bookmarkStart w:id="34" w:name="__RefHeading___Toc1778_2239055901"/>
+      <w:bookmarkStart w:id="35" w:name="_Toc515626912"/>
       <w:bookmarkEnd w:id="34"/>
-    </w:p>
-    <w:p>
-      <w:pPr>
-        <w:rPr>
-          <w:rFonts w:cs="Arial"/>
-        </w:rPr>
-      </w:pPr>
-    </w:p>
-    <w:p>
-      <w:pPr>
-        <w:pStyle w:val="Ttulo2"/>
-        <w:rPr>
-          <w:rFonts w:cs="Arial"/>
-        </w:rPr>
-      </w:pPr>
-      <w:bookmarkStart w:id="35" w:name="__RefHeading___Toc1778_2239055901"/>
-      <w:bookmarkStart w:id="36" w:name="_Toc515626912"/>
+      <w:r>
+        <w:rPr>
+          <w:rFonts w:cs="Arial"/>
+        </w:rPr>
+        <w:t>3.8.1. Gestión de perfil de usuario</w:t>
+      </w:r>
       <w:bookmarkEnd w:id="35"/>
-      <w:r>
-        <w:rPr>
-          <w:rFonts w:cs="Arial"/>
-        </w:rPr>
-        <w:t>3.8.1. Gestión de perfil de usuario</w:t>
-      </w:r>
-      <w:bookmarkEnd w:id="36"/>
     </w:p>
     <w:p>
       <w:pPr>
@@ -5562,7 +5472,13 @@
         <w:rPr>
           <w:rFonts w:cs="Arial"/>
         </w:rPr>
-        <w:t>Gestión Costos</w:t>
+        <w:t>Gestión</w:t>
+      </w:r>
+      <w:r>
+        <w:rPr>
+          <w:rFonts w:cs="Arial"/>
+        </w:rPr>
+        <w:t xml:space="preserve"> Productos</w:t>
       </w:r>
     </w:p>
     <w:p>
@@ -5577,7 +5493,37 @@
           <w:rFonts w:cs="Arial"/>
         </w:rPr>
         <w:tab/>
-        <w:t>GC001. Cargar Costo Material</w:t>
+        <w:t>G</w:t>
+      </w:r>
+      <w:r>
+        <w:rPr>
+          <w:rFonts w:cs="Arial"/>
+        </w:rPr>
+        <w:t>A</w:t>
+      </w:r>
+      <w:r>
+        <w:rPr>
+          <w:rFonts w:cs="Arial"/>
+        </w:rPr>
+        <w:t xml:space="preserve">001. </w:t>
+      </w:r>
+      <w:r>
+        <w:rPr>
+          <w:rFonts w:cs="Arial"/>
+        </w:rPr>
+        <w:t>Alta</w:t>
+      </w:r>
+      <w:r>
+        <w:rPr>
+          <w:rFonts w:cs="Arial"/>
+        </w:rPr>
+        <w:t xml:space="preserve"> </w:t>
+      </w:r>
+      <w:r>
+        <w:rPr>
+          <w:rFonts w:cs="Arial"/>
+        </w:rPr>
+        <w:t>Productos</w:t>
       </w:r>
     </w:p>
     <w:p>
@@ -5592,8 +5538,269 @@
           <w:rFonts w:cs="Arial"/>
         </w:rPr>
         <w:tab/>
-        <w:t>GC002. Cargar Costo Transformación Material</w:t>
-      </w:r>
+        <w:t>G</w:t>
+      </w:r>
+      <w:r>
+        <w:rPr>
+          <w:rFonts w:cs="Arial"/>
+        </w:rPr>
+        <w:t>A</w:t>
+      </w:r>
+      <w:r>
+        <w:rPr>
+          <w:rFonts w:cs="Arial"/>
+        </w:rPr>
+        <w:t>002. Baja Productos</w:t>
+      </w:r>
+    </w:p>
+    <w:p>
+      <w:pPr>
+        <w:spacing w:after="0"/>
+        <w:rPr>
+          <w:rFonts w:cs="Arial"/>
+        </w:rPr>
+      </w:pPr>
+      <w:r>
+        <w:rPr>
+          <w:rFonts w:cs="Arial"/>
+        </w:rPr>
+        <w:tab/>
+        <w:t>G</w:t>
+      </w:r>
+      <w:r>
+        <w:rPr>
+          <w:rFonts w:cs="Arial"/>
+        </w:rPr>
+        <w:t>A</w:t>
+      </w:r>
+      <w:r>
+        <w:rPr>
+          <w:rFonts w:cs="Arial"/>
+        </w:rPr>
+        <w:t xml:space="preserve">003. </w:t>
+      </w:r>
+      <w:r>
+        <w:rPr>
+          <w:rFonts w:cs="Arial"/>
+        </w:rPr>
+        <w:t>Edición</w:t>
+      </w:r>
+      <w:r>
+        <w:rPr>
+          <w:rFonts w:cs="Arial"/>
+        </w:rPr>
+        <w:t xml:space="preserve"> Productos</w:t>
+      </w:r>
+    </w:p>
+    <w:p>
+      <w:pPr>
+        <w:spacing w:after="0"/>
+        <w:rPr>
+          <w:rFonts w:cs="Arial"/>
+        </w:rPr>
+      </w:pPr>
+      <w:r>
+        <w:rPr>
+          <w:rFonts w:cs="Arial"/>
+        </w:rPr>
+        <w:tab/>
+        <w:t>G</w:t>
+      </w:r>
+      <w:r>
+        <w:rPr>
+          <w:rFonts w:cs="Arial"/>
+        </w:rPr>
+        <w:t>A</w:t>
+      </w:r>
+      <w:r>
+        <w:rPr>
+          <w:rFonts w:cs="Arial"/>
+        </w:rPr>
+        <w:t>00</w:t>
+      </w:r>
+      <w:r>
+        <w:rPr>
+          <w:rFonts w:cs="Arial"/>
+        </w:rPr>
+        <w:t>4</w:t>
+      </w:r>
+      <w:r>
+        <w:rPr>
+          <w:rFonts w:cs="Arial"/>
+        </w:rPr>
+        <w:t>.</w:t>
+      </w:r>
+      <w:r>
+        <w:rPr>
+          <w:rFonts w:cs="Arial"/>
+        </w:rPr>
+        <w:t xml:space="preserve"> </w:t>
+      </w:r>
+      <w:r>
+        <w:rPr>
+          <w:rFonts w:cs="Arial"/>
+        </w:rPr>
+        <w:t>Edición</w:t>
+      </w:r>
+      <w:r>
+        <w:rPr>
+          <w:rFonts w:cs="Arial"/>
+        </w:rPr>
+        <w:t xml:space="preserve"> Precios</w:t>
+      </w:r>
+    </w:p>
+    <w:p>
+      <w:pPr>
+        <w:spacing w:after="0"/>
+        <w:rPr>
+          <w:rFonts w:cs="Arial"/>
+        </w:rPr>
+      </w:pPr>
+      <w:r>
+        <w:rPr>
+          <w:rFonts w:cs="Arial"/>
+        </w:rPr>
+        <w:tab/>
+        <w:t>GA005. Actualización Masiva</w:t>
+      </w:r>
+    </w:p>
+    <w:p>
+      <w:pPr>
+        <w:spacing w:after="0"/>
+        <w:rPr>
+          <w:rFonts w:cs="Arial"/>
+        </w:rPr>
+      </w:pPr>
+    </w:p>
+    <w:p>
+      <w:pPr>
+        <w:spacing w:after="0"/>
+        <w:rPr>
+          <w:rFonts w:cs="Arial"/>
+        </w:rPr>
+      </w:pPr>
+      <w:r>
+        <w:rPr>
+          <w:rFonts w:cs="Arial"/>
+        </w:rPr>
+        <w:t>G002. Gestión Listas</w:t>
+      </w:r>
+    </w:p>
+    <w:p>
+      <w:pPr>
+        <w:spacing w:after="0"/>
+        <w:rPr>
+          <w:rFonts w:cs="Arial"/>
+        </w:rPr>
+      </w:pPr>
+      <w:r>
+        <w:rPr>
+          <w:rFonts w:cs="Arial"/>
+        </w:rPr>
+        <w:tab/>
+        <w:t>GL001. Alta Lista</w:t>
+      </w:r>
+    </w:p>
+    <w:p>
+      <w:pPr>
+        <w:spacing w:after="0"/>
+        <w:rPr>
+          <w:rFonts w:cs="Arial"/>
+        </w:rPr>
+      </w:pPr>
+      <w:r>
+        <w:rPr>
+          <w:rFonts w:cs="Arial"/>
+        </w:rPr>
+        <w:tab/>
+        <w:t>GL00</w:t>
+      </w:r>
+      <w:r>
+        <w:rPr>
+          <w:rFonts w:cs="Arial"/>
+        </w:rPr>
+        <w:t>2</w:t>
+      </w:r>
+      <w:r>
+        <w:rPr>
+          <w:rFonts w:cs="Arial"/>
+        </w:rPr>
+        <w:t xml:space="preserve">. </w:t>
+      </w:r>
+      <w:r>
+        <w:rPr>
+          <w:rFonts w:cs="Arial"/>
+        </w:rPr>
+        <w:t>Baja</w:t>
+      </w:r>
+      <w:r>
+        <w:rPr>
+          <w:rFonts w:cs="Arial"/>
+        </w:rPr>
+        <w:t xml:space="preserve"> Lista</w:t>
+      </w:r>
+    </w:p>
+    <w:p>
+      <w:pPr>
+        <w:spacing w:after="0"/>
+        <w:rPr>
+          <w:rFonts w:cs="Arial"/>
+        </w:rPr>
+      </w:pPr>
+      <w:r>
+        <w:rPr>
+          <w:rFonts w:cs="Arial"/>
+        </w:rPr>
+        <w:tab/>
+        <w:t>GL00</w:t>
+      </w:r>
+      <w:r>
+        <w:rPr>
+          <w:rFonts w:cs="Arial"/>
+        </w:rPr>
+        <w:t>3</w:t>
+      </w:r>
+      <w:r>
+        <w:rPr>
+          <w:rFonts w:cs="Arial"/>
+        </w:rPr>
+        <w:t xml:space="preserve">. </w:t>
+      </w:r>
+      <w:r>
+        <w:rPr>
+          <w:rFonts w:cs="Arial"/>
+        </w:rPr>
+        <w:t xml:space="preserve">Modificación </w:t>
+      </w:r>
+      <w:r>
+        <w:rPr>
+          <w:rFonts w:cs="Arial"/>
+        </w:rPr>
+        <w:t>Lista</w:t>
+      </w:r>
+    </w:p>
+    <w:p>
+      <w:pPr>
+        <w:spacing w:after="0"/>
+        <w:rPr>
+          <w:rFonts w:cs="Arial"/>
+        </w:rPr>
+      </w:pPr>
+      <w:r>
+        <w:rPr>
+          <w:rFonts w:cs="Arial"/>
+        </w:rPr>
+        <w:tab/>
+        <w:t>GL004. Actualización Masiva</w:t>
+      </w:r>
+    </w:p>
+    <w:p>
+      <w:pPr>
+        <w:spacing w:after="0"/>
+        <w:rPr>
+          <w:rFonts w:cs="Arial"/>
+        </w:rPr>
+      </w:pPr>
     </w:p>
     <w:p>
       <w:pPr>
@@ -5756,7 +5963,13 @@
           <w:rFonts w:cs="Arial"/>
         </w:rPr>
         <w:tab/>
-        <w:t xml:space="preserve">GP002. Generar OT </w:t>
+        <w:t>GP002. Generar O</w:t>
+      </w:r>
+      <w:r>
+        <w:rPr>
+          <w:rFonts w:cs="Arial"/>
+        </w:rPr>
+        <w:t>C</w:t>
       </w:r>
     </w:p>
     <w:p>
@@ -5773,6 +5986,12 @@
         <w:tab/>
         <w:t xml:space="preserve">GP003. </w:t>
       </w:r>
+      <w:r>
+        <w:rPr>
+          <w:rFonts w:cs="Arial"/>
+        </w:rPr>
+        <w:t>Generar OP</w:t>
+      </w:r>
     </w:p>
     <w:p>
       <w:pPr>
@@ -5808,7 +6027,37 @@
           <w:rFonts w:cs="Arial"/>
         </w:rPr>
         <w:tab/>
-        <w:t>GA001. Cargar Artículos</w:t>
+        <w:t>G</w:t>
+      </w:r>
+      <w:r>
+        <w:rPr>
+          <w:rFonts w:cs="Arial"/>
+        </w:rPr>
+        <w:t>S</w:t>
+      </w:r>
+      <w:r>
+        <w:rPr>
+          <w:rFonts w:cs="Arial"/>
+        </w:rPr>
+        <w:t xml:space="preserve">001. </w:t>
+      </w:r>
+      <w:r>
+        <w:rPr>
+          <w:rFonts w:cs="Arial"/>
+        </w:rPr>
+        <w:t>Actualizar</w:t>
+      </w:r>
+      <w:r>
+        <w:rPr>
+          <w:rFonts w:cs="Arial"/>
+        </w:rPr>
+        <w:t xml:space="preserve"> </w:t>
+      </w:r>
+      <w:r>
+        <w:rPr>
+          <w:rFonts w:cs="Arial"/>
+        </w:rPr>
+        <w:t>Productos</w:t>
       </w:r>
     </w:p>
     <w:p>
@@ -5822,7 +6071,21 @@
         <w:rPr>
           <w:rFonts w:cs="Arial"/>
         </w:rPr>
-        <w:t>GA002. Generar Ordenes de Pedido</w:t>
+        <w:lastRenderedPageBreak/>
+        <w:tab/>
+        <w:t>G</w:t>
+      </w:r>
+      <w:r>
+        <w:rPr>
+          <w:rFonts w:cs="Arial"/>
+        </w:rPr>
+        <w:t>S</w:t>
+      </w:r>
+      <w:r>
+        <w:rPr>
+          <w:rFonts w:cs="Arial"/>
+        </w:rPr>
+        <w:t>002. Actualizar Ubicaciones</w:t>
       </w:r>
     </w:p>
     <w:p>
@@ -5832,6 +6095,13 @@
           <w:rFonts w:cs="Arial"/>
         </w:rPr>
       </w:pPr>
+      <w:r>
+        <w:rPr>
+          <w:rFonts w:cs="Arial"/>
+        </w:rPr>
+        <w:tab/>
+        <w:t>GS003. Generación Etiquetas Storage</w:t>
+      </w:r>
     </w:p>
     <w:p>
       <w:pPr>
@@ -5840,12 +6110,6 @@
           <w:rFonts w:cs="Arial"/>
         </w:rPr>
       </w:pPr>
-      <w:r>
-        <w:rPr>
-          <w:rFonts w:cs="Arial"/>
-        </w:rPr>
-        <w:tab/>
-      </w:r>
     </w:p>
     <w:p>
       <w:pPr>
@@ -5859,7 +6123,6 @@
           <w:noProof/>
           <w:lang w:val="es-ES" w:eastAsia="es-ES"/>
         </w:rPr>
-        <w:lastRenderedPageBreak/>
         <w:drawing>
           <wp:inline distT="0" distB="0" distL="0" distR="0" wp14:anchorId="6EF82830" wp14:editId="412A9945">
             <wp:extent cx="4554855" cy="3010535"/>
@@ -6058,21 +6321,13 @@
       <w:pPr>
         <w:pStyle w:val="Ttulo2"/>
       </w:pPr>
-      <w:bookmarkStart w:id="37" w:name="__RefHeading___Toc1780_2239055901"/>
-      <w:bookmarkStart w:id="38" w:name="_Toc515626913"/>
+      <w:bookmarkStart w:id="36" w:name="__RefHeading___Toc1780_2239055901"/>
+      <w:bookmarkStart w:id="37" w:name="_Toc515626913"/>
+      <w:bookmarkEnd w:id="36"/>
+      <w:r>
+        <w:t>3.8.2. Gestión de Log In / Log Out del Sistema</w:t>
+      </w:r>
       <w:bookmarkEnd w:id="37"/>
-      <w:r>
-        <w:t xml:space="preserve">3.8.2. Gestión de Log In / Log </w:t>
-      </w:r>
-      <w:proofErr w:type="spellStart"/>
-      <w:r>
-        <w:t>Out</w:t>
-      </w:r>
-      <w:proofErr w:type="spellEnd"/>
-      <w:r>
-        <w:t xml:space="preserve"> del Sistema</w:t>
-      </w:r>
-      <w:bookmarkEnd w:id="38"/>
     </w:p>
     <w:p>
       <w:pPr>
@@ -6329,9 +6584,9 @@
       <w:pPr>
         <w:pStyle w:val="Ttulo2"/>
       </w:pPr>
-      <w:bookmarkStart w:id="39" w:name="__RefHeading___Toc1782_2239055901"/>
-      <w:bookmarkStart w:id="40" w:name="_Toc515626914"/>
-      <w:bookmarkEnd w:id="39"/>
+      <w:bookmarkStart w:id="38" w:name="__RefHeading___Toc1782_2239055901"/>
+      <w:bookmarkStart w:id="39" w:name="_Toc515626914"/>
+      <w:bookmarkEnd w:id="38"/>
       <w:r>
         <w:t>3.8.3.</w:t>
       </w:r>
@@ -6339,7 +6594,7 @@
         <w:tab/>
         <w:t>Gestión de Múltiples Idiomas</w:t>
       </w:r>
-      <w:bookmarkEnd w:id="40"/>
+      <w:bookmarkEnd w:id="39"/>
     </w:p>
     <w:p>
       <w:pPr>
@@ -6576,9 +6831,9 @@
       <w:pPr>
         <w:pStyle w:val="Ttulo2"/>
       </w:pPr>
-      <w:bookmarkStart w:id="41" w:name="__RefHeading___Toc1784_2239055901"/>
-      <w:bookmarkStart w:id="42" w:name="_Toc515626915"/>
-      <w:bookmarkEnd w:id="41"/>
+      <w:bookmarkStart w:id="40" w:name="__RefHeading___Toc1784_2239055901"/>
+      <w:bookmarkStart w:id="41" w:name="_Toc515626915"/>
+      <w:bookmarkEnd w:id="40"/>
       <w:r>
         <w:t>3.8.4.</w:t>
       </w:r>
@@ -6586,7 +6841,7 @@
         <w:tab/>
         <w:t>Gestión de Bitácora y Control de Cambios</w:t>
       </w:r>
-      <w:bookmarkEnd w:id="42"/>
+      <w:bookmarkEnd w:id="41"/>
     </w:p>
     <w:p>
       <w:pPr>
@@ -6829,22 +7084,17 @@
       <w:pPr>
         <w:pStyle w:val="Ttulo2"/>
       </w:pPr>
-      <w:bookmarkStart w:id="43" w:name="__RefHeading___Toc1786_2239055901"/>
-      <w:bookmarkStart w:id="44" w:name="_Toc515626916"/>
+      <w:bookmarkStart w:id="42" w:name="__RefHeading___Toc1786_2239055901"/>
+      <w:bookmarkStart w:id="43" w:name="_Toc515626916"/>
+      <w:bookmarkEnd w:id="42"/>
+      <w:r>
+        <w:t>3.8.5.</w:t>
+      </w:r>
+      <w:r>
+        <w:tab/>
+        <w:t>Gestión de Backup</w:t>
+      </w:r>
       <w:bookmarkEnd w:id="43"/>
-      <w:r>
-        <w:t>3.8.5.</w:t>
-      </w:r>
-      <w:r>
-        <w:tab/>
-        <w:t xml:space="preserve">Gestión de </w:t>
-      </w:r>
-      <w:proofErr w:type="spellStart"/>
-      <w:r>
-        <w:t>Backup</w:t>
-      </w:r>
-      <w:bookmarkEnd w:id="44"/>
-      <w:proofErr w:type="spellEnd"/>
     </w:p>
     <w:p>
       <w:pPr>
@@ -6951,17 +7201,8 @@
           <w:rFonts w:cs="Arial"/>
           <w:b/>
         </w:rPr>
-        <w:t xml:space="preserve">Store </w:t>
-      </w:r>
-      <w:proofErr w:type="spellStart"/>
-      <w:r>
-        <w:rPr>
-          <w:rFonts w:cs="Arial"/>
-          <w:b/>
-        </w:rPr>
-        <w:t>Procedure</w:t>
-      </w:r>
-      <w:proofErr w:type="spellEnd"/>
+        <w:t>Store Procedure</w:t>
+      </w:r>
       <w:r>
         <w:rPr>
           <w:rFonts w:cs="Arial"/>
@@ -7038,9 +7279,9 @@
       <w:pPr>
         <w:pStyle w:val="Ttulo2"/>
       </w:pPr>
-      <w:bookmarkStart w:id="45" w:name="__RefHeading___Toc1788_2239055901"/>
-      <w:bookmarkStart w:id="46" w:name="_Toc515626917"/>
-      <w:bookmarkEnd w:id="45"/>
+      <w:bookmarkStart w:id="44" w:name="__RefHeading___Toc1788_2239055901"/>
+      <w:bookmarkStart w:id="45" w:name="_Toc515626917"/>
+      <w:bookmarkEnd w:id="44"/>
       <w:r>
         <w:t>3.8.6.</w:t>
       </w:r>
@@ -7048,7 +7289,7 @@
         <w:tab/>
         <w:t>Gestión de Dígitos Verificadores</w:t>
       </w:r>
-      <w:bookmarkEnd w:id="46"/>
+      <w:bookmarkEnd w:id="45"/>
     </w:p>
     <w:p>
       <w:pPr>
@@ -7223,9 +7464,9 @@
       <w:pPr>
         <w:pStyle w:val="Ttulo2"/>
       </w:pPr>
-      <w:bookmarkStart w:id="47" w:name="__RefHeading___Toc1790_2239055901"/>
-      <w:bookmarkStart w:id="48" w:name="_Toc515626918"/>
-      <w:bookmarkEnd w:id="47"/>
+      <w:bookmarkStart w:id="46" w:name="__RefHeading___Toc1790_2239055901"/>
+      <w:bookmarkStart w:id="47" w:name="_Toc515626918"/>
+      <w:bookmarkEnd w:id="46"/>
       <w:r>
         <w:t>3.8.7.</w:t>
       </w:r>
@@ -7233,7 +7474,7 @@
         <w:tab/>
         <w:t>Gestión de Encriptado</w:t>
       </w:r>
-      <w:bookmarkEnd w:id="48"/>
+      <w:bookmarkEnd w:id="47"/>
     </w:p>
     <w:p>
       <w:pPr>
@@ -7402,9 +7643,9 @@
       <w:pPr>
         <w:pStyle w:val="Ttulo2"/>
       </w:pPr>
-      <w:bookmarkStart w:id="49" w:name="__RefHeading___Toc1792_2239055901"/>
-      <w:bookmarkStart w:id="50" w:name="_Toc515626919"/>
-      <w:bookmarkEnd w:id="49"/>
+      <w:bookmarkStart w:id="48" w:name="__RefHeading___Toc1792_2239055901"/>
+      <w:bookmarkStart w:id="49" w:name="_Toc515626919"/>
+      <w:bookmarkEnd w:id="48"/>
       <w:r>
         <w:t>3.8.8.</w:t>
       </w:r>
@@ -7412,7 +7653,7 @@
         <w:tab/>
         <w:t>Esquema de Persistencia</w:t>
       </w:r>
-      <w:bookmarkEnd w:id="50"/>
+      <w:bookmarkEnd w:id="49"/>
     </w:p>
     <w:p>
       <w:pPr>
@@ -7596,25 +7837,1047 @@
           <w:rFonts w:cs="Arial"/>
         </w:rPr>
       </w:pPr>
-      <w:bookmarkStart w:id="51" w:name="__RefHeading___Toc1794_2239055901"/>
+      <w:bookmarkStart w:id="50" w:name="__RefHeading___Toc1794_2239055901"/>
+      <w:bookmarkEnd w:id="50"/>
+      <w:r>
+        <w:rPr>
+          <w:rFonts w:cs="Arial"/>
+        </w:rPr>
+        <w:t>N</w:t>
+      </w:r>
+      <w:r>
+        <w:rPr>
+          <w:rFonts w:cs="Arial"/>
+        </w:rPr>
+        <w:t>0</w:t>
+      </w:r>
+      <w:bookmarkStart w:id="51" w:name="_Toc515626910_Copia_2_Copia_2"/>
+      <w:r>
+        <w:rPr>
+          <w:rFonts w:cs="Arial"/>
+        </w:rPr>
+        <w:t>1</w:t>
+      </w:r>
+      <w:r>
+        <w:rPr>
+          <w:rFonts w:cs="Arial"/>
+        </w:rPr>
+        <w:tab/>
+      </w:r>
       <w:bookmarkEnd w:id="51"/>
       <w:r>
         <w:rPr>
           <w:rFonts w:cs="Arial"/>
         </w:rPr>
-        <w:t>G08</w:t>
-      </w:r>
-      <w:bookmarkStart w:id="52" w:name="_Toc515626910_Copia_2_Copia_2"/>
-      <w:r>
-        <w:rPr>
-          <w:rFonts w:cs="Arial"/>
-        </w:rPr>
-        <w:tab/>
-      </w:r>
-      <w:bookmarkEnd w:id="52"/>
+        <w:t>Proceso de Negocio</w:t>
+      </w:r>
+    </w:p>
+    <w:p/>
+    <w:p>
+      <w:r>
+        <w:rPr>
+          <w:noProof/>
+        </w:rPr>
+        <w:lastRenderedPageBreak/>
+        <w:drawing>
+          <wp:inline distT="0" distB="0" distL="0" distR="0" wp14:anchorId="2330E13F" wp14:editId="4C6C22FB">
+            <wp:extent cx="5760085" cy="5218430"/>
+            <wp:effectExtent l="0" t="0" r="0" b="1270"/>
+            <wp:docPr id="520313633" name="Imagen 1"/>
+            <wp:cNvGraphicFramePr>
+              <a:graphicFrameLocks xmlns:a="http://schemas.openxmlformats.org/drawingml/2006/main" noChangeAspect="1"/>
+            </wp:cNvGraphicFramePr>
+            <a:graphic xmlns:a="http://schemas.openxmlformats.org/drawingml/2006/main">
+              <a:graphicData uri="http://schemas.openxmlformats.org/drawingml/2006/picture">
+                <pic:pic xmlns:pic="http://schemas.openxmlformats.org/drawingml/2006/picture">
+                  <pic:nvPicPr>
+                    <pic:cNvPr id="520313633" name=""/>
+                    <pic:cNvPicPr/>
+                  </pic:nvPicPr>
+                  <pic:blipFill>
+                    <a:blip r:embed="rId33"/>
+                    <a:stretch>
+                      <a:fillRect/>
+                    </a:stretch>
+                  </pic:blipFill>
+                  <pic:spPr>
+                    <a:xfrm>
+                      <a:off x="0" y="0"/>
+                      <a:ext cx="5760085" cy="5218430"/>
+                    </a:xfrm>
+                    <a:prstGeom prst="rect">
+                      <a:avLst/>
+                    </a:prstGeom>
+                  </pic:spPr>
+                </pic:pic>
+              </a:graphicData>
+            </a:graphic>
+          </wp:inline>
+        </w:drawing>
+      </w:r>
+    </w:p>
+    <w:p/>
+    <w:p>
+      <w:pPr>
+        <w:pStyle w:val="Ttulo1"/>
+        <w:rPr>
+          <w:rFonts w:cs="Arial"/>
+        </w:rPr>
+      </w:pPr>
+      <w:r>
+        <w:rPr>
+          <w:rFonts w:cs="Arial"/>
+        </w:rPr>
+        <w:t>N01</w:t>
+      </w:r>
+      <w:r>
+        <w:rPr>
+          <w:rFonts w:cs="Arial"/>
+        </w:rPr>
+        <w:t>.2 Casos de Uso de Negocio</w:t>
+      </w:r>
+    </w:p>
+    <w:p>
+      <w:pPr>
+        <w:rPr>
+          <w:u w:val="single"/>
+        </w:rPr>
+      </w:pPr>
+    </w:p>
+    <w:p>
+      <w:r>
+        <w:rPr>
+          <w:noProof/>
+        </w:rPr>
+        <w:lastRenderedPageBreak/>
+        <w:drawing>
+          <wp:inline distT="0" distB="0" distL="0" distR="0" wp14:anchorId="1F43BC5E" wp14:editId="1CF51AB1">
+            <wp:extent cx="5760085" cy="5469255"/>
+            <wp:effectExtent l="0" t="0" r="0" b="0"/>
+            <wp:docPr id="2060397086" name="Imagen 1"/>
+            <wp:cNvGraphicFramePr>
+              <a:graphicFrameLocks xmlns:a="http://schemas.openxmlformats.org/drawingml/2006/main" noChangeAspect="1"/>
+            </wp:cNvGraphicFramePr>
+            <a:graphic xmlns:a="http://schemas.openxmlformats.org/drawingml/2006/main">
+              <a:graphicData uri="http://schemas.openxmlformats.org/drawingml/2006/picture">
+                <pic:pic xmlns:pic="http://schemas.openxmlformats.org/drawingml/2006/picture">
+                  <pic:nvPicPr>
+                    <pic:cNvPr id="2060397086" name=""/>
+                    <pic:cNvPicPr/>
+                  </pic:nvPicPr>
+                  <pic:blipFill>
+                    <a:blip r:embed="rId34"/>
+                    <a:stretch>
+                      <a:fillRect/>
+                    </a:stretch>
+                  </pic:blipFill>
+                  <pic:spPr>
+                    <a:xfrm>
+                      <a:off x="0" y="0"/>
+                      <a:ext cx="5760085" cy="5469255"/>
+                    </a:xfrm>
+                    <a:prstGeom prst="rect">
+                      <a:avLst/>
+                    </a:prstGeom>
+                  </pic:spPr>
+                </pic:pic>
+              </a:graphicData>
+            </a:graphic>
+          </wp:inline>
+        </w:drawing>
+      </w:r>
+    </w:p>
+    <w:p>
+      <w:pPr>
+        <w:pStyle w:val="Ttulo4"/>
+      </w:pPr>
+      <w:r>
+        <w:t>Especificación CN001: Gestionar Productos</w:t>
+      </w:r>
+    </w:p>
+    <w:tbl>
+      <w:tblPr>
+        <w:tblStyle w:val="Tablaconcuadrcula"/>
+        <w:tblW w:w="0" w:type="auto"/>
+        <w:tblLook w:val="04A0" w:firstRow="1" w:lastRow="0" w:firstColumn="1" w:lastColumn="0" w:noHBand="0" w:noVBand="1"/>
+      </w:tblPr>
+      <w:tblGrid>
+        <w:gridCol w:w="4530"/>
+        <w:gridCol w:w="4531"/>
+      </w:tblGrid>
+      <w:tr>
+        <w:trPr>
+          <w:trHeight w:val="270"/>
+        </w:trPr>
+        <w:tc>
+          <w:tcPr>
+            <w:tcW w:w="4530" w:type="dxa"/>
+          </w:tcPr>
+          <w:p>
+            <w:pPr>
+              <w:pStyle w:val="Prrafodelista"/>
+              <w:spacing w:after="0"/>
+              <w:ind w:left="27"/>
+            </w:pPr>
+            <w:r>
+              <w:t>Nombre:</w:t>
+            </w:r>
+          </w:p>
+        </w:tc>
+        <w:tc>
+          <w:tcPr>
+            <w:tcW w:w="4531" w:type="dxa"/>
+          </w:tcPr>
+          <w:p>
+            <w:pPr>
+              <w:spacing w:after="0"/>
+            </w:pPr>
+            <w:r>
+              <w:t>CN001: Gestionar Productos</w:t>
+            </w:r>
+          </w:p>
+        </w:tc>
+      </w:tr>
+      <w:tr>
+        <w:tc>
+          <w:tcPr>
+            <w:tcW w:w="4530" w:type="dxa"/>
+          </w:tcPr>
+          <w:p>
+            <w:pPr>
+              <w:spacing w:after="0"/>
+            </w:pPr>
+            <w:r>
+              <w:t>Descripción:</w:t>
+            </w:r>
+          </w:p>
+        </w:tc>
+        <w:tc>
+          <w:tcPr>
+            <w:tcW w:w="4531" w:type="dxa"/>
+          </w:tcPr>
+          <w:p>
+            <w:pPr>
+              <w:spacing w:after="0"/>
+            </w:pPr>
+            <w:r>
+              <w:t>El usuario, podrá administrar los productos ya sean artículos de librería como libros, pudiendo optar por agregar, actualizar o agregar productos, así como sincronizar los precios si el los valores individuales cambian.</w:t>
+            </w:r>
+          </w:p>
+          <w:p>
+            <w:pPr>
+              <w:spacing w:after="0"/>
+            </w:pPr>
+            <w:r>
+              <w:t>El sistema deberá ser lo suficientemente claro como para generar advertencias de errores en los datos.</w:t>
+            </w:r>
+          </w:p>
+        </w:tc>
+      </w:tr>
+      <w:tr>
+        <w:tc>
+          <w:tcPr>
+            <w:tcW w:w="4530" w:type="dxa"/>
+          </w:tcPr>
+          <w:p>
+            <w:pPr>
+              <w:spacing w:after="0"/>
+            </w:pPr>
+            <w:r>
+              <w:t>Actores</w:t>
+            </w:r>
+          </w:p>
+        </w:tc>
+        <w:tc>
+          <w:tcPr>
+            <w:tcW w:w="4531" w:type="dxa"/>
+          </w:tcPr>
+          <w:p>
+            <w:pPr>
+              <w:spacing w:after="0"/>
+            </w:pPr>
+            <w:r>
+              <w:t>Empleado Administrativo</w:t>
+            </w:r>
+          </w:p>
+        </w:tc>
+      </w:tr>
+      <w:tr>
+        <w:tc>
+          <w:tcPr>
+            <w:tcW w:w="4530" w:type="dxa"/>
+          </w:tcPr>
+          <w:p>
+            <w:pPr>
+              <w:spacing w:after="0"/>
+            </w:pPr>
+            <w:r>
+              <w:t>Pre-Condición</w:t>
+            </w:r>
+          </w:p>
+        </w:tc>
+        <w:tc>
+          <w:tcPr>
+            <w:tcW w:w="4531" w:type="dxa"/>
+          </w:tcPr>
+          <w:p>
+            <w:pPr>
+              <w:spacing w:after="0"/>
+            </w:pPr>
+            <w:r>
+              <w:t>El usuario debe haber podido ingresar al sistema y debe tener permisos para realizar acciones sobre los productos.</w:t>
+            </w:r>
+          </w:p>
+        </w:tc>
+      </w:tr>
+      <w:tr>
+        <w:tc>
+          <w:tcPr>
+            <w:tcW w:w="4530" w:type="dxa"/>
+          </w:tcPr>
+          <w:p>
+            <w:pPr>
+              <w:spacing w:after="0"/>
+            </w:pPr>
+            <w:r>
+              <w:lastRenderedPageBreak/>
+              <w:t>Post-Condición</w:t>
+            </w:r>
+          </w:p>
+        </w:tc>
+        <w:tc>
+          <w:tcPr>
+            <w:tcW w:w="4531" w:type="dxa"/>
+          </w:tcPr>
+          <w:p>
+            <w:pPr>
+              <w:spacing w:after="0"/>
+            </w:pPr>
+            <w:r>
+              <w:t>El usuario ser informado de que sus acciones fueron realizadas con éxito.</w:t>
+            </w:r>
+          </w:p>
+        </w:tc>
+      </w:tr>
+      <w:tr>
+        <w:tc>
+          <w:tcPr>
+            <w:tcW w:w="4530" w:type="dxa"/>
+          </w:tcPr>
+          <w:p>
+            <w:pPr>
+              <w:spacing w:after="0"/>
+            </w:pPr>
+            <w:r>
+              <w:t>Eventos disparadores</w:t>
+            </w:r>
+          </w:p>
+        </w:tc>
+        <w:tc>
+          <w:tcPr>
+            <w:tcW w:w="4531" w:type="dxa"/>
+          </w:tcPr>
+          <w:p>
+            <w:pPr>
+              <w:spacing w:after="0"/>
+            </w:pPr>
+            <w:r>
+              <w:t>El usuario requiere realizar acciones relacionados a los productos.</w:t>
+            </w:r>
+          </w:p>
+        </w:tc>
+      </w:tr>
+    </w:tbl>
+    <w:p/>
+    <w:tbl>
+      <w:tblPr>
+        <w:tblStyle w:val="Tablaconcuadrcula"/>
+        <w:tblW w:w="0" w:type="auto"/>
+        <w:tblLook w:val="04A0" w:firstRow="1" w:lastRow="0" w:firstColumn="1" w:lastColumn="0" w:noHBand="0" w:noVBand="1"/>
+      </w:tblPr>
+      <w:tblGrid>
+        <w:gridCol w:w="4530"/>
+        <w:gridCol w:w="4531"/>
+      </w:tblGrid>
+      <w:tr>
+        <w:tc>
+          <w:tcPr>
+            <w:tcW w:w="4530" w:type="dxa"/>
+          </w:tcPr>
+          <w:p>
+            <w:pPr>
+              <w:spacing w:after="0"/>
+            </w:pPr>
+            <w:r>
+              <w:t>Flujo de Eventos</w:t>
+            </w:r>
+          </w:p>
+        </w:tc>
+        <w:tc>
+          <w:tcPr>
+            <w:tcW w:w="4531" w:type="dxa"/>
+          </w:tcPr>
+          <w:p>
+            <w:pPr>
+              <w:spacing w:after="0"/>
+            </w:pPr>
+          </w:p>
+        </w:tc>
+      </w:tr>
+      <w:tr>
+        <w:tc>
+          <w:tcPr>
+            <w:tcW w:w="4530" w:type="dxa"/>
+          </w:tcPr>
+          <w:p>
+            <w:pPr>
+              <w:pStyle w:val="Prrafodelista"/>
+              <w:numPr>
+                <w:ilvl w:val="0"/>
+                <w:numId w:val="9"/>
+              </w:numPr>
+              <w:spacing w:after="0"/>
+            </w:pPr>
+            <w:r>
+              <w:t>El usuario ingresa a la interfaz de administración de artículos.</w:t>
+            </w:r>
+          </w:p>
+          <w:p>
+            <w:pPr>
+              <w:pStyle w:val="Prrafodelista"/>
+              <w:numPr>
+                <w:ilvl w:val="0"/>
+                <w:numId w:val="9"/>
+              </w:numPr>
+              <w:spacing w:after="0"/>
+            </w:pPr>
+            <w:r>
+              <w:t>El sistema listara los artículos disponibles con los datos básico por pantalla.</w:t>
+            </w:r>
+          </w:p>
+        </w:tc>
+        <w:tc>
+          <w:tcPr>
+            <w:tcW w:w="4531" w:type="dxa"/>
+          </w:tcPr>
+          <w:p>
+            <w:pPr>
+              <w:spacing w:after="0"/>
+            </w:pPr>
+          </w:p>
+        </w:tc>
+      </w:tr>
+    </w:tbl>
+    <w:p/>
+    <w:p/>
+    <w:p>
+      <w:r>
+        <w:rPr>
+          <w:noProof/>
+        </w:rPr>
+        <w:drawing>
+          <wp:inline distT="0" distB="0" distL="0" distR="0" wp14:anchorId="3D86EC17" wp14:editId="30C3DF4A">
+            <wp:extent cx="5760085" cy="4726940"/>
+            <wp:effectExtent l="0" t="0" r="0" b="0"/>
+            <wp:docPr id="1386381911" name="Imagen 1"/>
+            <wp:cNvGraphicFramePr>
+              <a:graphicFrameLocks xmlns:a="http://schemas.openxmlformats.org/drawingml/2006/main" noChangeAspect="1"/>
+            </wp:cNvGraphicFramePr>
+            <a:graphic xmlns:a="http://schemas.openxmlformats.org/drawingml/2006/main">
+              <a:graphicData uri="http://schemas.openxmlformats.org/drawingml/2006/picture">
+                <pic:pic xmlns:pic="http://schemas.openxmlformats.org/drawingml/2006/picture">
+                  <pic:nvPicPr>
+                    <pic:cNvPr id="1386381911" name=""/>
+                    <pic:cNvPicPr/>
+                  </pic:nvPicPr>
+                  <pic:blipFill>
+                    <a:blip r:embed="rId35"/>
+                    <a:stretch>
+                      <a:fillRect/>
+                    </a:stretch>
+                  </pic:blipFill>
+                  <pic:spPr>
+                    <a:xfrm>
+                      <a:off x="0" y="0"/>
+                      <a:ext cx="5760085" cy="4726940"/>
+                    </a:xfrm>
+                    <a:prstGeom prst="rect">
+                      <a:avLst/>
+                    </a:prstGeom>
+                  </pic:spPr>
+                </pic:pic>
+              </a:graphicData>
+            </a:graphic>
+          </wp:inline>
+        </w:drawing>
+      </w:r>
+    </w:p>
+    <w:p/>
+    <w:p>
+      <w:pPr>
+        <w:pStyle w:val="Ttulo4"/>
+      </w:pPr>
+      <w:r>
+        <w:t>Especificación CN00</w:t>
+      </w:r>
+      <w:r>
+        <w:t>2</w:t>
+      </w:r>
+      <w:r>
+        <w:t xml:space="preserve">: Gestionar </w:t>
+      </w:r>
+      <w:r>
+        <w:t>Compras</w:t>
+      </w:r>
+    </w:p>
+    <w:tbl>
+      <w:tblPr>
+        <w:tblStyle w:val="Tablaconcuadrcula"/>
+        <w:tblW w:w="0" w:type="auto"/>
+        <w:tblLook w:val="04A0" w:firstRow="1" w:lastRow="0" w:firstColumn="1" w:lastColumn="0" w:noHBand="0" w:noVBand="1"/>
+      </w:tblPr>
+      <w:tblGrid>
+        <w:gridCol w:w="4530"/>
+        <w:gridCol w:w="4531"/>
+      </w:tblGrid>
+      <w:tr>
+        <w:trPr>
+          <w:trHeight w:val="270"/>
+        </w:trPr>
+        <w:tc>
+          <w:tcPr>
+            <w:tcW w:w="4530" w:type="dxa"/>
+          </w:tcPr>
+          <w:p>
+            <w:pPr>
+              <w:pStyle w:val="Prrafodelista"/>
+              <w:spacing w:after="0"/>
+              <w:ind w:left="27"/>
+            </w:pPr>
+            <w:r>
+              <w:t>Nombre:</w:t>
+            </w:r>
+          </w:p>
+        </w:tc>
+        <w:tc>
+          <w:tcPr>
+            <w:tcW w:w="4531" w:type="dxa"/>
+          </w:tcPr>
+          <w:p>
+            <w:pPr>
+              <w:spacing w:after="0"/>
+            </w:pPr>
+            <w:r>
+              <w:t>CN001: Gestionar Productos</w:t>
+            </w:r>
+          </w:p>
+        </w:tc>
+      </w:tr>
+      <w:tr>
+        <w:tc>
+          <w:tcPr>
+            <w:tcW w:w="4530" w:type="dxa"/>
+          </w:tcPr>
+          <w:p>
+            <w:pPr>
+              <w:spacing w:after="0"/>
+            </w:pPr>
+            <w:r>
+              <w:t>Descripción:</w:t>
+            </w:r>
+          </w:p>
+        </w:tc>
+        <w:tc>
+          <w:tcPr>
+            <w:tcW w:w="4531" w:type="dxa"/>
+          </w:tcPr>
+          <w:p>
+            <w:pPr>
+              <w:spacing w:after="0"/>
+            </w:pPr>
+            <w:r>
+              <w:t xml:space="preserve">El usuario, podrá administrar los productos ya sean artículos de librería como libros, </w:t>
+            </w:r>
+            <w:r>
+              <w:lastRenderedPageBreak/>
+              <w:t>pudiendo optar por agregar, actualizar o agregar productos, así como sincronizar los precios si el los valores individuales cambian.</w:t>
+            </w:r>
+          </w:p>
+          <w:p>
+            <w:pPr>
+              <w:spacing w:after="0"/>
+            </w:pPr>
+            <w:r>
+              <w:t>El sistema deberá ser lo suficientemente claro como para generar advertencias de errores en los datos.</w:t>
+            </w:r>
+          </w:p>
+        </w:tc>
+      </w:tr>
+      <w:tr>
+        <w:tc>
+          <w:tcPr>
+            <w:tcW w:w="4530" w:type="dxa"/>
+          </w:tcPr>
+          <w:p>
+            <w:pPr>
+              <w:spacing w:after="0"/>
+            </w:pPr>
+            <w:r>
+              <w:lastRenderedPageBreak/>
+              <w:t>Actores</w:t>
+            </w:r>
+          </w:p>
+        </w:tc>
+        <w:tc>
+          <w:tcPr>
+            <w:tcW w:w="4531" w:type="dxa"/>
+          </w:tcPr>
+          <w:p>
+            <w:pPr>
+              <w:spacing w:after="0"/>
+            </w:pPr>
+            <w:r>
+              <w:t>Empleado Administrativo</w:t>
+            </w:r>
+          </w:p>
+        </w:tc>
+      </w:tr>
+      <w:tr>
+        <w:tc>
+          <w:tcPr>
+            <w:tcW w:w="4530" w:type="dxa"/>
+          </w:tcPr>
+          <w:p>
+            <w:pPr>
+              <w:spacing w:after="0"/>
+            </w:pPr>
+            <w:r>
+              <w:t>Pre-Condición</w:t>
+            </w:r>
+          </w:p>
+        </w:tc>
+        <w:tc>
+          <w:tcPr>
+            <w:tcW w:w="4531" w:type="dxa"/>
+          </w:tcPr>
+          <w:p>
+            <w:pPr>
+              <w:spacing w:after="0"/>
+            </w:pPr>
+            <w:r>
+              <w:t>El usuario debe haber podido ingresar al sistema y debe tener permisos para realizar acciones sobre los productos.</w:t>
+            </w:r>
+          </w:p>
+        </w:tc>
+      </w:tr>
+      <w:tr>
+        <w:tc>
+          <w:tcPr>
+            <w:tcW w:w="4530" w:type="dxa"/>
+          </w:tcPr>
+          <w:p>
+            <w:pPr>
+              <w:spacing w:after="0"/>
+            </w:pPr>
+            <w:r>
+              <w:t>Post-Condición</w:t>
+            </w:r>
+          </w:p>
+        </w:tc>
+        <w:tc>
+          <w:tcPr>
+            <w:tcW w:w="4531" w:type="dxa"/>
+          </w:tcPr>
+          <w:p>
+            <w:pPr>
+              <w:spacing w:after="0"/>
+            </w:pPr>
+            <w:r>
+              <w:t>El usuario ser informado de que sus acciones fueron realizadas con éxito.</w:t>
+            </w:r>
+          </w:p>
+        </w:tc>
+      </w:tr>
+      <w:tr>
+        <w:tc>
+          <w:tcPr>
+            <w:tcW w:w="4530" w:type="dxa"/>
+          </w:tcPr>
+          <w:p>
+            <w:pPr>
+              <w:spacing w:after="0"/>
+            </w:pPr>
+            <w:r>
+              <w:t>Eventos disparadores</w:t>
+            </w:r>
+          </w:p>
+        </w:tc>
+        <w:tc>
+          <w:tcPr>
+            <w:tcW w:w="4531" w:type="dxa"/>
+          </w:tcPr>
+          <w:p>
+            <w:pPr>
+              <w:spacing w:after="0"/>
+            </w:pPr>
+            <w:r>
+              <w:t>El usuario requiere realizar acciones relacionados a los productos.</w:t>
+            </w:r>
+          </w:p>
+        </w:tc>
+      </w:tr>
+    </w:tbl>
+    <w:p/>
+    <w:tbl>
+      <w:tblPr>
+        <w:tblStyle w:val="Tablaconcuadrcula"/>
+        <w:tblW w:w="0" w:type="auto"/>
+        <w:tblLook w:val="04A0" w:firstRow="1" w:lastRow="0" w:firstColumn="1" w:lastColumn="0" w:noHBand="0" w:noVBand="1"/>
+      </w:tblPr>
+      <w:tblGrid>
+        <w:gridCol w:w="4530"/>
+        <w:gridCol w:w="4531"/>
+      </w:tblGrid>
+      <w:tr>
+        <w:tc>
+          <w:tcPr>
+            <w:tcW w:w="4530" w:type="dxa"/>
+          </w:tcPr>
+          <w:p>
+            <w:pPr>
+              <w:spacing w:after="0"/>
+            </w:pPr>
+            <w:r>
+              <w:t>Flujo de Eventos</w:t>
+            </w:r>
+          </w:p>
+        </w:tc>
+        <w:tc>
+          <w:tcPr>
+            <w:tcW w:w="4531" w:type="dxa"/>
+          </w:tcPr>
+          <w:p>
+            <w:pPr>
+              <w:spacing w:after="0"/>
+            </w:pPr>
+            <w:r>
+              <w:t>Caminos Opcionales</w:t>
+            </w:r>
+          </w:p>
+        </w:tc>
+      </w:tr>
+      <w:tr>
+        <w:tc>
+          <w:tcPr>
+            <w:tcW w:w="4530" w:type="dxa"/>
+          </w:tcPr>
+          <w:p>
+            <w:pPr>
+              <w:pStyle w:val="Prrafodelista"/>
+              <w:numPr>
+                <w:ilvl w:val="0"/>
+                <w:numId w:val="10"/>
+              </w:numPr>
+              <w:spacing w:after="0"/>
+            </w:pPr>
+            <w:r>
+              <w:t>El usuario ingresa a la interfaz de administración de artículos.</w:t>
+            </w:r>
+          </w:p>
+          <w:p>
+            <w:pPr>
+              <w:pStyle w:val="Prrafodelista"/>
+              <w:numPr>
+                <w:ilvl w:val="0"/>
+                <w:numId w:val="10"/>
+              </w:numPr>
+              <w:spacing w:after="0"/>
+            </w:pPr>
+            <w:r>
+              <w:t>El sistema listara los artículos disponibles con los datos básico por pantalla.</w:t>
+            </w:r>
+          </w:p>
+          <w:p>
+            <w:pPr>
+              <w:pStyle w:val="Prrafodelista"/>
+              <w:numPr>
+                <w:ilvl w:val="0"/>
+                <w:numId w:val="10"/>
+              </w:numPr>
+              <w:spacing w:after="0"/>
+            </w:pPr>
+            <w:r>
+              <w:t>El usuario seleccionara Alta de producto.</w:t>
+            </w:r>
+          </w:p>
+          <w:p>
+            <w:pPr>
+              <w:pStyle w:val="Prrafodelista"/>
+              <w:numPr>
+                <w:ilvl w:val="0"/>
+                <w:numId w:val="10"/>
+              </w:numPr>
+              <w:spacing w:after="0"/>
+            </w:pPr>
+            <w:r>
+              <w:t>El sistema abrirá pantalla de carga de Producto.</w:t>
+            </w:r>
+          </w:p>
+          <w:p>
+            <w:pPr>
+              <w:pStyle w:val="Prrafodelista"/>
+              <w:numPr>
+                <w:ilvl w:val="0"/>
+                <w:numId w:val="10"/>
+              </w:numPr>
+              <w:spacing w:after="0"/>
+            </w:pPr>
+            <w:r>
+              <w:t>El sistema solicitara:</w:t>
+            </w:r>
+            <w:r>
+              <w:br/>
+              <w:t>Nombre, Precio Unitario</w:t>
+            </w:r>
+            <w:r>
+              <w:t>, Descripción, Categoría, Marca.</w:t>
+            </w:r>
+          </w:p>
+          <w:p>
+            <w:pPr>
+              <w:pStyle w:val="Prrafodelista"/>
+              <w:numPr>
+                <w:ilvl w:val="0"/>
+                <w:numId w:val="10"/>
+              </w:numPr>
+              <w:spacing w:after="0"/>
+            </w:pPr>
+            <w:r>
+              <w:t>El sistema solicitara como opcional:</w:t>
+            </w:r>
+            <w:r>
+              <w:br/>
+              <w:t>Imagen.</w:t>
+            </w:r>
+          </w:p>
+          <w:p>
+            <w:pPr>
+              <w:pStyle w:val="Prrafodelista"/>
+              <w:numPr>
+                <w:ilvl w:val="0"/>
+                <w:numId w:val="10"/>
+              </w:numPr>
+              <w:spacing w:after="0"/>
+            </w:pPr>
+            <w:r>
+              <w:t>El usuario ingresara los datos requeridos.</w:t>
+            </w:r>
+          </w:p>
+          <w:p>
+            <w:pPr>
+              <w:pStyle w:val="Prrafodelista"/>
+              <w:numPr>
+                <w:ilvl w:val="0"/>
+                <w:numId w:val="10"/>
+              </w:numPr>
+              <w:spacing w:after="0"/>
+            </w:pPr>
+            <w:r>
+              <w:t xml:space="preserve">El sistema validara que: </w:t>
+            </w:r>
+            <w:r>
+              <w:br/>
+              <w:t>- La Imagen no supere el límite permitido.</w:t>
+            </w:r>
+            <w:r>
+              <w:br/>
+              <w:t>- El Precio Unitario sea mayor a 0.</w:t>
+            </w:r>
+            <w:r>
+              <w:br/>
+              <w:t>- El Nombre no sea un espacio vacío.</w:t>
+            </w:r>
+            <w:r>
+              <w:br/>
+              <w:t>- Sea una categoría Valida.</w:t>
+            </w:r>
+          </w:p>
+          <w:p>
+            <w:pPr>
+              <w:pStyle w:val="Prrafodelista"/>
+              <w:numPr>
+                <w:ilvl w:val="0"/>
+                <w:numId w:val="10"/>
+              </w:numPr>
+              <w:spacing w:after="0"/>
+            </w:pPr>
+            <w:r>
+              <w:t>El sistema guardara el Producto, agregándole un Id único, y generara un QR para este producto.</w:t>
+            </w:r>
+          </w:p>
+          <w:p>
+            <w:pPr>
+              <w:pStyle w:val="Prrafodelista"/>
+              <w:numPr>
+                <w:ilvl w:val="0"/>
+                <w:numId w:val="10"/>
+              </w:numPr>
+              <w:spacing w:after="0"/>
+            </w:pPr>
+            <w:r>
+              <w:t xml:space="preserve">El sistema una vez valide y guarde los datos, mostrara por pantalla el QR generado, dando la opción de imprimir para adjuntar a los </w:t>
+            </w:r>
+            <w:r>
+              <w:lastRenderedPageBreak/>
+              <w:t>productos en su lugar de almacenaje.</w:t>
+            </w:r>
+          </w:p>
+        </w:tc>
+        <w:tc>
+          <w:tcPr>
+            <w:tcW w:w="4531" w:type="dxa"/>
+          </w:tcPr>
+          <w:p>
+            <w:pPr>
+              <w:spacing w:after="0"/>
+            </w:pPr>
+          </w:p>
+        </w:tc>
+      </w:tr>
+    </w:tbl>
+    <w:p/>
+    <w:p>
+      <w:r>
+        <w:rPr>
+          <w:noProof/>
+        </w:rPr>
+        <w:drawing>
+          <wp:inline distT="0" distB="0" distL="0" distR="0" wp14:anchorId="17946D0A" wp14:editId="08597B48">
+            <wp:extent cx="5760085" cy="5785485"/>
+            <wp:effectExtent l="0" t="0" r="0" b="5715"/>
+            <wp:docPr id="313081178" name="Imagen 1"/>
+            <wp:cNvGraphicFramePr>
+              <a:graphicFrameLocks xmlns:a="http://schemas.openxmlformats.org/drawingml/2006/main" noChangeAspect="1"/>
+            </wp:cNvGraphicFramePr>
+            <a:graphic xmlns:a="http://schemas.openxmlformats.org/drawingml/2006/main">
+              <a:graphicData uri="http://schemas.openxmlformats.org/drawingml/2006/picture">
+                <pic:pic xmlns:pic="http://schemas.openxmlformats.org/drawingml/2006/picture">
+                  <pic:nvPicPr>
+                    <pic:cNvPr id="313081178" name=""/>
+                    <pic:cNvPicPr/>
+                  </pic:nvPicPr>
+                  <pic:blipFill>
+                    <a:blip r:embed="rId36"/>
+                    <a:stretch>
+                      <a:fillRect/>
+                    </a:stretch>
+                  </pic:blipFill>
+                  <pic:spPr>
+                    <a:xfrm>
+                      <a:off x="0" y="0"/>
+                      <a:ext cx="5760085" cy="5785485"/>
+                    </a:xfrm>
+                    <a:prstGeom prst="rect">
+                      <a:avLst/>
+                    </a:prstGeom>
+                  </pic:spPr>
+                </pic:pic>
+              </a:graphicData>
+            </a:graphic>
+          </wp:inline>
+        </w:drawing>
+      </w:r>
+    </w:p>
+    <w:p/>
+    <w:p>
+      <w:r>
+        <w:rPr>
+          <w:noProof/>
+        </w:rPr>
+        <w:lastRenderedPageBreak/>
+        <w:drawing>
+          <wp:inline distT="0" distB="0" distL="0" distR="0" wp14:anchorId="5562FAF5" wp14:editId="297B4562">
+            <wp:extent cx="5760085" cy="4717415"/>
+            <wp:effectExtent l="0" t="0" r="0" b="6985"/>
+            <wp:docPr id="1373462361" name="Imagen 1"/>
+            <wp:cNvGraphicFramePr>
+              <a:graphicFrameLocks xmlns:a="http://schemas.openxmlformats.org/drawingml/2006/main" noChangeAspect="1"/>
+            </wp:cNvGraphicFramePr>
+            <a:graphic xmlns:a="http://schemas.openxmlformats.org/drawingml/2006/main">
+              <a:graphicData uri="http://schemas.openxmlformats.org/drawingml/2006/picture">
+                <pic:pic xmlns:pic="http://schemas.openxmlformats.org/drawingml/2006/picture">
+                  <pic:nvPicPr>
+                    <pic:cNvPr id="1373462361" name=""/>
+                    <pic:cNvPicPr/>
+                  </pic:nvPicPr>
+                  <pic:blipFill>
+                    <a:blip r:embed="rId37"/>
+                    <a:stretch>
+                      <a:fillRect/>
+                    </a:stretch>
+                  </pic:blipFill>
+                  <pic:spPr>
+                    <a:xfrm>
+                      <a:off x="0" y="0"/>
+                      <a:ext cx="5760085" cy="4717415"/>
+                    </a:xfrm>
+                    <a:prstGeom prst="rect">
+                      <a:avLst/>
+                    </a:prstGeom>
+                  </pic:spPr>
+                </pic:pic>
+              </a:graphicData>
+            </a:graphic>
+          </wp:inline>
+        </w:drawing>
+      </w:r>
+    </w:p>
+    <w:p/>
+    <w:p>
+      <w:r>
+        <w:rPr>
+          <w:noProof/>
+        </w:rPr>
+        <w:lastRenderedPageBreak/>
+        <w:drawing>
+          <wp:inline distT="0" distB="0" distL="0" distR="0" wp14:anchorId="5ECE7D85" wp14:editId="66AC8CF0">
+            <wp:extent cx="5760085" cy="4617720"/>
+            <wp:effectExtent l="0" t="0" r="0" b="0"/>
+            <wp:docPr id="255503114" name="Imagen 1"/>
+            <wp:cNvGraphicFramePr>
+              <a:graphicFrameLocks xmlns:a="http://schemas.openxmlformats.org/drawingml/2006/main" noChangeAspect="1"/>
+            </wp:cNvGraphicFramePr>
+            <a:graphic xmlns:a="http://schemas.openxmlformats.org/drawingml/2006/main">
+              <a:graphicData uri="http://schemas.openxmlformats.org/drawingml/2006/picture">
+                <pic:pic xmlns:pic="http://schemas.openxmlformats.org/drawingml/2006/picture">
+                  <pic:nvPicPr>
+                    <pic:cNvPr id="255503114" name=""/>
+                    <pic:cNvPicPr/>
+                  </pic:nvPicPr>
+                  <pic:blipFill>
+                    <a:blip r:embed="rId38"/>
+                    <a:stretch>
+                      <a:fillRect/>
+                    </a:stretch>
+                  </pic:blipFill>
+                  <pic:spPr>
+                    <a:xfrm>
+                      <a:off x="0" y="0"/>
+                      <a:ext cx="5760085" cy="4617720"/>
+                    </a:xfrm>
+                    <a:prstGeom prst="rect">
+                      <a:avLst/>
+                    </a:prstGeom>
+                  </pic:spPr>
+                </pic:pic>
+              </a:graphicData>
+            </a:graphic>
+          </wp:inline>
+        </w:drawing>
+      </w:r>
     </w:p>
     <w:sectPr>
-      <w:headerReference w:type="default" r:id="rId33"/>
+      <w:headerReference w:type="default" r:id="rId39"/>
       <w:pgSz w:w="11906" w:h="16838"/>
       <w:pgMar w:top="2268" w:right="1134" w:bottom="851" w:left="1701" w:header="709" w:footer="0" w:gutter="0"/>
       <w:pgNumType w:start="0"/>
@@ -7628,7 +8891,7 @@
 </file>
 
 <file path=word/endnotes.xml><?xml version="1.0" encoding="utf-8"?>
-<w:endnotes xmlns:wpc="http://schemas.microsoft.com/office/word/2010/wordprocessingCanvas" xmlns:cx="http://schemas.microsoft.com/office/drawing/2014/chartex" xmlns:mc="http://schemas.openxmlformats.org/markup-compatibility/2006" xmlns:o="urn:schemas-microsoft-com:office:office" xmlns:r="http://schemas.openxmlformats.org/officeDocument/2006/relationships" xmlns:m="http://schemas.openxmlformats.org/officeDocument/2006/math" xmlns:v="urn:schemas-microsoft-com:vml" xmlns:wp14="http://schemas.microsoft.com/office/word/2010/wordprocessingDrawing" xmlns:wp="http://schemas.openxmlformats.org/drawingml/2006/wordprocessingDrawing" xmlns:w10="urn:schemas-microsoft-com:office:word" xmlns:w="http://schemas.openxmlformats.org/wordprocessingml/2006/main" xmlns:w14="http://schemas.microsoft.com/office/word/2010/wordml" xmlns:w15="http://schemas.microsoft.com/office/word/2012/wordml" xmlns:w16se="http://schemas.microsoft.com/office/word/2015/wordml/symex" xmlns:wpg="http://schemas.microsoft.com/office/word/2010/wordprocessingGroup" xmlns:wpi="http://schemas.microsoft.com/office/word/2010/wordprocessingInk" xmlns:wne="http://schemas.microsoft.com/office/word/2006/wordml" xmlns:wps="http://schemas.microsoft.com/office/word/2010/wordprocessingShape" mc:Ignorable="w14 w15 w16se wp14">
+<w:endnotes xmlns:wpc="http://schemas.microsoft.com/office/word/2010/wordprocessingCanvas" xmlns:cx="http://schemas.microsoft.com/office/drawing/2014/chartex" xmlns:cx1="http://schemas.microsoft.com/office/drawing/2015/9/8/chartex" xmlns:cx2="http://schemas.microsoft.com/office/drawing/2015/10/21/chartex" xmlns:cx3="http://schemas.microsoft.com/office/drawing/2016/5/9/chartex" xmlns:cx4="http://schemas.microsoft.com/office/drawing/2016/5/10/chartex" xmlns:cx5="http://schemas.microsoft.com/office/drawing/2016/5/11/chartex" xmlns:cx6="http://schemas.microsoft.com/office/drawing/2016/5/12/chartex" xmlns:cx7="http://schemas.microsoft.com/office/drawing/2016/5/13/chartex" xmlns:cx8="http://schemas.microsoft.com/office/drawing/2016/5/14/chartex" xmlns:mc="http://schemas.openxmlformats.org/markup-compatibility/2006" xmlns:aink="http://schemas.microsoft.com/office/drawing/2016/ink" xmlns:am3d="http://schemas.microsoft.com/office/drawing/2017/model3d" xmlns:o="urn:schemas-microsoft-com:office:office" xmlns:oel="http://schemas.microsoft.com/office/2019/extlst" xmlns:r="http://schemas.openxmlformats.org/officeDocument/2006/relationships" xmlns:m="http://schemas.openxmlformats.org/officeDocument/2006/math" xmlns:v="urn:schemas-microsoft-com:vml" xmlns:wp14="http://schemas.microsoft.com/office/word/2010/wordprocessingDrawing" xmlns:wp="http://schemas.openxmlformats.org/drawingml/2006/wordprocessingDrawing" xmlns:w10="urn:schemas-microsoft-com:office:word" xmlns:w="http://schemas.openxmlformats.org/wordprocessingml/2006/main" xmlns:w14="http://schemas.microsoft.com/office/word/2010/wordml" xmlns:w15="http://schemas.microsoft.com/office/word/2012/wordml" xmlns:w16cex="http://schemas.microsoft.com/office/word/2018/wordml/cex" xmlns:w16cid="http://schemas.microsoft.com/office/word/2016/wordml/cid" xmlns:w16="http://schemas.microsoft.com/office/word/2018/wordml" xmlns:w16sdtdh="http://schemas.microsoft.com/office/word/2020/wordml/sdtdatahash" xmlns:w16se="http://schemas.microsoft.com/office/word/2015/wordml/symex" xmlns:wpg="http://schemas.microsoft.com/office/word/2010/wordprocessingGroup" xmlns:wpi="http://schemas.microsoft.com/office/word/2010/wordprocessingInk" xmlns:wne="http://schemas.microsoft.com/office/word/2006/wordml" xmlns:wps="http://schemas.microsoft.com/office/word/2010/wordprocessingShape" mc:Ignorable="w14 w15 w16se w16cid w16 w16cex w16sdtdh wp14">
   <w:endnote w:type="separator" w:id="-1">
     <w:p>
       <w:pPr>
@@ -7653,7 +8916,7 @@
 </file>
 
 <file path=word/footnotes.xml><?xml version="1.0" encoding="utf-8"?>
-<w:footnotes xmlns:wpc="http://schemas.microsoft.com/office/word/2010/wordprocessingCanvas" xmlns:cx="http://schemas.microsoft.com/office/drawing/2014/chartex" xmlns:mc="http://schemas.openxmlformats.org/markup-compatibility/2006" xmlns:o="urn:schemas-microsoft-com:office:office" xmlns:r="http://schemas.openxmlformats.org/officeDocument/2006/relationships" xmlns:m="http://schemas.openxmlformats.org/officeDocument/2006/math" xmlns:v="urn:schemas-microsoft-com:vml" xmlns:wp14="http://schemas.microsoft.com/office/word/2010/wordprocessingDrawing" xmlns:wp="http://schemas.openxmlformats.org/drawingml/2006/wordprocessingDrawing" xmlns:w10="urn:schemas-microsoft-com:office:word" xmlns:w="http://schemas.openxmlformats.org/wordprocessingml/2006/main" xmlns:w14="http://schemas.microsoft.com/office/word/2010/wordml" xmlns:w15="http://schemas.microsoft.com/office/word/2012/wordml" xmlns:w16se="http://schemas.microsoft.com/office/word/2015/wordml/symex" xmlns:wpg="http://schemas.microsoft.com/office/word/2010/wordprocessingGroup" xmlns:wpi="http://schemas.microsoft.com/office/word/2010/wordprocessingInk" xmlns:wne="http://schemas.microsoft.com/office/word/2006/wordml" xmlns:wps="http://schemas.microsoft.com/office/word/2010/wordprocessingShape" mc:Ignorable="w14 w15 w16se wp14">
+<w:footnotes xmlns:wpc="http://schemas.microsoft.com/office/word/2010/wordprocessingCanvas" xmlns:cx="http://schemas.microsoft.com/office/drawing/2014/chartex" xmlns:cx1="http://schemas.microsoft.com/office/drawing/2015/9/8/chartex" xmlns:cx2="http://schemas.microsoft.com/office/drawing/2015/10/21/chartex" xmlns:cx3="http://schemas.microsoft.com/office/drawing/2016/5/9/chartex" xmlns:cx4="http://schemas.microsoft.com/office/drawing/2016/5/10/chartex" xmlns:cx5="http://schemas.microsoft.com/office/drawing/2016/5/11/chartex" xmlns:cx6="http://schemas.microsoft.com/office/drawing/2016/5/12/chartex" xmlns:cx7="http://schemas.microsoft.com/office/drawing/2016/5/13/chartex" xmlns:cx8="http://schemas.microsoft.com/office/drawing/2016/5/14/chartex" xmlns:mc="http://schemas.openxmlformats.org/markup-compatibility/2006" xmlns:aink="http://schemas.microsoft.com/office/drawing/2016/ink" xmlns:am3d="http://schemas.microsoft.com/office/drawing/2017/model3d" xmlns:o="urn:schemas-microsoft-com:office:office" xmlns:oel="http://schemas.microsoft.com/office/2019/extlst" xmlns:r="http://schemas.openxmlformats.org/officeDocument/2006/relationships" xmlns:m="http://schemas.openxmlformats.org/officeDocument/2006/math" xmlns:v="urn:schemas-microsoft-com:vml" xmlns:wp14="http://schemas.microsoft.com/office/word/2010/wordprocessingDrawing" xmlns:wp="http://schemas.openxmlformats.org/drawingml/2006/wordprocessingDrawing" xmlns:w10="urn:schemas-microsoft-com:office:word" xmlns:w="http://schemas.openxmlformats.org/wordprocessingml/2006/main" xmlns:w14="http://schemas.microsoft.com/office/word/2010/wordml" xmlns:w15="http://schemas.microsoft.com/office/word/2012/wordml" xmlns:w16cex="http://schemas.microsoft.com/office/word/2018/wordml/cex" xmlns:w16cid="http://schemas.microsoft.com/office/word/2016/wordml/cid" xmlns:w16="http://schemas.microsoft.com/office/word/2018/wordml" xmlns:w16sdtdh="http://schemas.microsoft.com/office/word/2020/wordml/sdtdatahash" xmlns:w16se="http://schemas.microsoft.com/office/word/2015/wordml/symex" xmlns:wpg="http://schemas.microsoft.com/office/word/2010/wordprocessingGroup" xmlns:wpi="http://schemas.microsoft.com/office/word/2010/wordprocessingInk" xmlns:wne="http://schemas.microsoft.com/office/word/2006/wordml" xmlns:wps="http://schemas.microsoft.com/office/word/2010/wordprocessingShape" mc:Ignorable="w14 w15 w16se w16cid w16 w16cex w16sdtdh wp14">
   <w:footnote w:type="separator" w:id="-1">
     <w:p>
       <w:pPr>
@@ -7678,7 +8941,7 @@
 </file>
 
 <file path=word/header1.xml><?xml version="1.0" encoding="utf-8"?>
-<w:hdr xmlns:wpc="http://schemas.microsoft.com/office/word/2010/wordprocessingCanvas" xmlns:cx="http://schemas.microsoft.com/office/drawing/2014/chartex" xmlns:mc="http://schemas.openxmlformats.org/markup-compatibility/2006" xmlns:o="urn:schemas-microsoft-com:office:office" xmlns:r="http://schemas.openxmlformats.org/officeDocument/2006/relationships" xmlns:m="http://schemas.openxmlformats.org/officeDocument/2006/math" xmlns:v="urn:schemas-microsoft-com:vml" xmlns:wp14="http://schemas.microsoft.com/office/word/2010/wordprocessingDrawing" xmlns:wp="http://schemas.openxmlformats.org/drawingml/2006/wordprocessingDrawing" xmlns:w10="urn:schemas-microsoft-com:office:word" xmlns:w="http://schemas.openxmlformats.org/wordprocessingml/2006/main" xmlns:w14="http://schemas.microsoft.com/office/word/2010/wordml" xmlns:w15="http://schemas.microsoft.com/office/word/2012/wordml" xmlns:w16se="http://schemas.microsoft.com/office/word/2015/wordml/symex" xmlns:wpg="http://schemas.microsoft.com/office/word/2010/wordprocessingGroup" xmlns:wpi="http://schemas.microsoft.com/office/word/2010/wordprocessingInk" xmlns:wne="http://schemas.microsoft.com/office/word/2006/wordml" xmlns:wps="http://schemas.microsoft.com/office/word/2010/wordprocessingShape" mc:Ignorable="w14 w15 w16se wp14">
+<w:hdr xmlns:wpc="http://schemas.microsoft.com/office/word/2010/wordprocessingCanvas" xmlns:cx="http://schemas.microsoft.com/office/drawing/2014/chartex" xmlns:cx1="http://schemas.microsoft.com/office/drawing/2015/9/8/chartex" xmlns:cx2="http://schemas.microsoft.com/office/drawing/2015/10/21/chartex" xmlns:cx3="http://schemas.microsoft.com/office/drawing/2016/5/9/chartex" xmlns:cx4="http://schemas.microsoft.com/office/drawing/2016/5/10/chartex" xmlns:cx5="http://schemas.microsoft.com/office/drawing/2016/5/11/chartex" xmlns:cx6="http://schemas.microsoft.com/office/drawing/2016/5/12/chartex" xmlns:cx7="http://schemas.microsoft.com/office/drawing/2016/5/13/chartex" xmlns:cx8="http://schemas.microsoft.com/office/drawing/2016/5/14/chartex" xmlns:mc="http://schemas.openxmlformats.org/markup-compatibility/2006" xmlns:aink="http://schemas.microsoft.com/office/drawing/2016/ink" xmlns:am3d="http://schemas.microsoft.com/office/drawing/2017/model3d" xmlns:o="urn:schemas-microsoft-com:office:office" xmlns:oel="http://schemas.microsoft.com/office/2019/extlst" xmlns:r="http://schemas.openxmlformats.org/officeDocument/2006/relationships" xmlns:m="http://schemas.openxmlformats.org/officeDocument/2006/math" xmlns:v="urn:schemas-microsoft-com:vml" xmlns:wp14="http://schemas.microsoft.com/office/word/2010/wordprocessingDrawing" xmlns:wp="http://schemas.openxmlformats.org/drawingml/2006/wordprocessingDrawing" xmlns:w10="urn:schemas-microsoft-com:office:word" xmlns:w="http://schemas.openxmlformats.org/wordprocessingml/2006/main" xmlns:w14="http://schemas.microsoft.com/office/word/2010/wordml" xmlns:w15="http://schemas.microsoft.com/office/word/2012/wordml" xmlns:w16cex="http://schemas.microsoft.com/office/word/2018/wordml/cex" xmlns:w16cid="http://schemas.microsoft.com/office/word/2016/wordml/cid" xmlns:w16="http://schemas.microsoft.com/office/word/2018/wordml" xmlns:w16sdtdh="http://schemas.microsoft.com/office/word/2020/wordml/sdtdatahash" xmlns:w16se="http://schemas.microsoft.com/office/word/2015/wordml/symex" xmlns:wpg="http://schemas.microsoft.com/office/word/2010/wordprocessingGroup" xmlns:wpi="http://schemas.microsoft.com/office/word/2010/wordprocessingInk" xmlns:wne="http://schemas.microsoft.com/office/word/2006/wordml" xmlns:wps="http://schemas.microsoft.com/office/word/2010/wordprocessingShape" mc:Ignorable="w14 w15 w16se w16cid w16 w16cex w16sdtdh wp14">
   <w:tbl>
     <w:tblPr>
       <w:tblStyle w:val="Tablaconcuadrcula"/>
@@ -7915,7 +9178,6 @@
             </w:rPr>
             <w:t xml:space="preserve">Docente: </w:t>
           </w:r>
-          <w:proofErr w:type="spellStart"/>
           <w:r>
             <w:rPr>
               <w:rFonts w:eastAsia="Calibri"/>
@@ -7923,9 +9185,8 @@
               <w:bCs/>
               <w:sz w:val="20"/>
             </w:rPr>
-            <w:t>Julian</w:t>
+            <w:t>Julián</w:t>
           </w:r>
-          <w:proofErr w:type="spellEnd"/>
           <w:r>
             <w:rPr>
               <w:rFonts w:eastAsia="Calibri"/>
@@ -7935,7 +9196,6 @@
             </w:rPr>
             <w:t xml:space="preserve"> </w:t>
           </w:r>
-          <w:proofErr w:type="spellStart"/>
           <w:r>
             <w:rPr>
               <w:rFonts w:eastAsia="Calibri"/>
@@ -7943,9 +9203,8 @@
               <w:bCs/>
               <w:sz w:val="20"/>
             </w:rPr>
-            <w:t>Rodriguez</w:t>
+            <w:t>Rodríguez</w:t>
           </w:r>
-          <w:proofErr w:type="spellEnd"/>
           <w:r>
             <w:rPr>
               <w:rFonts w:eastAsia="Calibri"/>
@@ -8363,8 +9622,298 @@
 </file>
 
 <file path=word/numbering.xml><?xml version="1.0" encoding="utf-8"?>
-<w:numbering xmlns:wpc="http://schemas.microsoft.com/office/word/2010/wordprocessingCanvas" xmlns:cx="http://schemas.microsoft.com/office/drawing/2014/chartex" xmlns:mc="http://schemas.openxmlformats.org/markup-compatibility/2006" xmlns:o="urn:schemas-microsoft-com:office:office" xmlns:r="http://schemas.openxmlformats.org/officeDocument/2006/relationships" xmlns:m="http://schemas.openxmlformats.org/officeDocument/2006/math" xmlns:v="urn:schemas-microsoft-com:vml" xmlns:wp14="http://schemas.microsoft.com/office/word/2010/wordprocessingDrawing" xmlns:wp="http://schemas.openxmlformats.org/drawingml/2006/wordprocessingDrawing" xmlns:w10="urn:schemas-microsoft-com:office:word" xmlns:w="http://schemas.openxmlformats.org/wordprocessingml/2006/main" xmlns:w14="http://schemas.microsoft.com/office/word/2010/wordml" xmlns:w15="http://schemas.microsoft.com/office/word/2012/wordml" xmlns:w16se="http://schemas.microsoft.com/office/word/2015/wordml/symex" xmlns:wpg="http://schemas.microsoft.com/office/word/2010/wordprocessingGroup" xmlns:wpi="http://schemas.microsoft.com/office/word/2010/wordprocessingInk" xmlns:wne="http://schemas.microsoft.com/office/word/2006/wordml" xmlns:wps="http://schemas.microsoft.com/office/word/2010/wordprocessingShape" mc:Ignorable="w14 w15 w16se wp14">
+<w:numbering xmlns:wpc="http://schemas.microsoft.com/office/word/2010/wordprocessingCanvas" xmlns:cx="http://schemas.microsoft.com/office/drawing/2014/chartex" xmlns:cx1="http://schemas.microsoft.com/office/drawing/2015/9/8/chartex" xmlns:cx2="http://schemas.microsoft.com/office/drawing/2015/10/21/chartex" xmlns:cx3="http://schemas.microsoft.com/office/drawing/2016/5/9/chartex" xmlns:cx4="http://schemas.microsoft.com/office/drawing/2016/5/10/chartex" xmlns:cx5="http://schemas.microsoft.com/office/drawing/2016/5/11/chartex" xmlns:cx6="http://schemas.microsoft.com/office/drawing/2016/5/12/chartex" xmlns:cx7="http://schemas.microsoft.com/office/drawing/2016/5/13/chartex" xmlns:cx8="http://schemas.microsoft.com/office/drawing/2016/5/14/chartex" xmlns:mc="http://schemas.openxmlformats.org/markup-compatibility/2006" xmlns:aink="http://schemas.microsoft.com/office/drawing/2016/ink" xmlns:am3d="http://schemas.microsoft.com/office/drawing/2017/model3d" xmlns:o="urn:schemas-microsoft-com:office:office" xmlns:oel="http://schemas.microsoft.com/office/2019/extlst" xmlns:r="http://schemas.openxmlformats.org/officeDocument/2006/relationships" xmlns:m="http://schemas.openxmlformats.org/officeDocument/2006/math" xmlns:v="urn:schemas-microsoft-com:vml" xmlns:wp14="http://schemas.microsoft.com/office/word/2010/wordprocessingDrawing" xmlns:wp="http://schemas.openxmlformats.org/drawingml/2006/wordprocessingDrawing" xmlns:w10="urn:schemas-microsoft-com:office:word" xmlns:w="http://schemas.openxmlformats.org/wordprocessingml/2006/main" xmlns:w14="http://schemas.microsoft.com/office/word/2010/wordml" xmlns:w15="http://schemas.microsoft.com/office/word/2012/wordml" xmlns:w16cex="http://schemas.microsoft.com/office/word/2018/wordml/cex" xmlns:w16cid="http://schemas.microsoft.com/office/word/2016/wordml/cid" xmlns:w16="http://schemas.microsoft.com/office/word/2018/wordml" xmlns:w16sdtdh="http://schemas.microsoft.com/office/word/2020/wordml/sdtdatahash" xmlns:w16se="http://schemas.microsoft.com/office/word/2015/wordml/symex" xmlns:wpg="http://schemas.microsoft.com/office/word/2010/wordprocessingGroup" xmlns:wpi="http://schemas.microsoft.com/office/word/2010/wordprocessingInk" xmlns:wne="http://schemas.microsoft.com/office/word/2006/wordml" xmlns:wps="http://schemas.microsoft.com/office/word/2010/wordprocessingShape" mc:Ignorable="w14 w15 w16se w16cid w16 w16cex w16sdtdh wp14">
   <w:abstractNum w:abstractNumId="0" w15:restartNumberingAfterBreak="0">
+    <w:nsid w:val="18CC7B24"/>
+    <w:multiLevelType w:val="hybridMultilevel"/>
+    <w:tmpl w:val="9288DF30"/>
+    <w:lvl w:ilvl="0" w:tplc="FFFFFFFF">
+      <w:start w:val="1"/>
+      <w:numFmt w:val="decimal"/>
+      <w:lvlText w:val="%1."/>
+      <w:lvlJc w:val="left"/>
+      <w:pPr>
+        <w:ind w:left="720" w:hanging="360"/>
+      </w:pPr>
+      <w:rPr>
+        <w:rFonts w:hint="default"/>
+      </w:rPr>
+    </w:lvl>
+    <w:lvl w:ilvl="1" w:tplc="FFFFFFFF" w:tentative="1">
+      <w:start w:val="1"/>
+      <w:numFmt w:val="lowerLetter"/>
+      <w:lvlText w:val="%2."/>
+      <w:lvlJc w:val="left"/>
+      <w:pPr>
+        <w:ind w:left="1440" w:hanging="360"/>
+      </w:pPr>
+    </w:lvl>
+    <w:lvl w:ilvl="2" w:tplc="FFFFFFFF" w:tentative="1">
+      <w:start w:val="1"/>
+      <w:numFmt w:val="lowerRoman"/>
+      <w:lvlText w:val="%3."/>
+      <w:lvlJc w:val="right"/>
+      <w:pPr>
+        <w:ind w:left="2160" w:hanging="180"/>
+      </w:pPr>
+    </w:lvl>
+    <w:lvl w:ilvl="3" w:tplc="FFFFFFFF" w:tentative="1">
+      <w:start w:val="1"/>
+      <w:numFmt w:val="decimal"/>
+      <w:lvlText w:val="%4."/>
+      <w:lvlJc w:val="left"/>
+      <w:pPr>
+        <w:ind w:left="2880" w:hanging="360"/>
+      </w:pPr>
+    </w:lvl>
+    <w:lvl w:ilvl="4" w:tplc="FFFFFFFF" w:tentative="1">
+      <w:start w:val="1"/>
+      <w:numFmt w:val="lowerLetter"/>
+      <w:lvlText w:val="%5."/>
+      <w:lvlJc w:val="left"/>
+      <w:pPr>
+        <w:ind w:left="3600" w:hanging="360"/>
+      </w:pPr>
+    </w:lvl>
+    <w:lvl w:ilvl="5" w:tplc="FFFFFFFF" w:tentative="1">
+      <w:start w:val="1"/>
+      <w:numFmt w:val="lowerRoman"/>
+      <w:lvlText w:val="%6."/>
+      <w:lvlJc w:val="right"/>
+      <w:pPr>
+        <w:ind w:left="4320" w:hanging="180"/>
+      </w:pPr>
+    </w:lvl>
+    <w:lvl w:ilvl="6" w:tplc="FFFFFFFF" w:tentative="1">
+      <w:start w:val="1"/>
+      <w:numFmt w:val="decimal"/>
+      <w:lvlText w:val="%7."/>
+      <w:lvlJc w:val="left"/>
+      <w:pPr>
+        <w:ind w:left="5040" w:hanging="360"/>
+      </w:pPr>
+    </w:lvl>
+    <w:lvl w:ilvl="7" w:tplc="FFFFFFFF" w:tentative="1">
+      <w:start w:val="1"/>
+      <w:numFmt w:val="lowerLetter"/>
+      <w:lvlText w:val="%8."/>
+      <w:lvlJc w:val="left"/>
+      <w:pPr>
+        <w:ind w:left="5760" w:hanging="360"/>
+      </w:pPr>
+    </w:lvl>
+    <w:lvl w:ilvl="8" w:tplc="FFFFFFFF" w:tentative="1">
+      <w:start w:val="1"/>
+      <w:numFmt w:val="lowerRoman"/>
+      <w:lvlText w:val="%9."/>
+      <w:lvlJc w:val="right"/>
+      <w:pPr>
+        <w:ind w:left="6480" w:hanging="180"/>
+      </w:pPr>
+    </w:lvl>
+  </w:abstractNum>
+  <w:abstractNum w:abstractNumId="1" w15:restartNumberingAfterBreak="0">
+    <w:nsid w:val="224442F5"/>
+    <w:multiLevelType w:val="hybridMultilevel"/>
+    <w:tmpl w:val="03DEB8AC"/>
+    <w:lvl w:ilvl="0" w:tplc="2C0A000F">
+      <w:start w:val="1"/>
+      <w:numFmt w:val="decimal"/>
+      <w:lvlText w:val="%1."/>
+      <w:lvlJc w:val="left"/>
+      <w:pPr>
+        <w:ind w:left="720" w:hanging="360"/>
+      </w:pPr>
+      <w:rPr>
+        <w:rFonts w:hint="default"/>
+      </w:rPr>
+    </w:lvl>
+    <w:lvl w:ilvl="1" w:tplc="2C0A0019" w:tentative="1">
+      <w:start w:val="1"/>
+      <w:numFmt w:val="lowerLetter"/>
+      <w:lvlText w:val="%2."/>
+      <w:lvlJc w:val="left"/>
+      <w:pPr>
+        <w:ind w:left="1440" w:hanging="360"/>
+      </w:pPr>
+    </w:lvl>
+    <w:lvl w:ilvl="2" w:tplc="2C0A001B" w:tentative="1">
+      <w:start w:val="1"/>
+      <w:numFmt w:val="lowerRoman"/>
+      <w:lvlText w:val="%3."/>
+      <w:lvlJc w:val="right"/>
+      <w:pPr>
+        <w:ind w:left="2160" w:hanging="180"/>
+      </w:pPr>
+    </w:lvl>
+    <w:lvl w:ilvl="3" w:tplc="2C0A000F" w:tentative="1">
+      <w:start w:val="1"/>
+      <w:numFmt w:val="decimal"/>
+      <w:lvlText w:val="%4."/>
+      <w:lvlJc w:val="left"/>
+      <w:pPr>
+        <w:ind w:left="2880" w:hanging="360"/>
+      </w:pPr>
+    </w:lvl>
+    <w:lvl w:ilvl="4" w:tplc="2C0A0019" w:tentative="1">
+      <w:start w:val="1"/>
+      <w:numFmt w:val="lowerLetter"/>
+      <w:lvlText w:val="%5."/>
+      <w:lvlJc w:val="left"/>
+      <w:pPr>
+        <w:ind w:left="3600" w:hanging="360"/>
+      </w:pPr>
+    </w:lvl>
+    <w:lvl w:ilvl="5" w:tplc="2C0A001B" w:tentative="1">
+      <w:start w:val="1"/>
+      <w:numFmt w:val="lowerRoman"/>
+      <w:lvlText w:val="%6."/>
+      <w:lvlJc w:val="right"/>
+      <w:pPr>
+        <w:ind w:left="4320" w:hanging="180"/>
+      </w:pPr>
+    </w:lvl>
+    <w:lvl w:ilvl="6" w:tplc="2C0A000F" w:tentative="1">
+      <w:start w:val="1"/>
+      <w:numFmt w:val="decimal"/>
+      <w:lvlText w:val="%7."/>
+      <w:lvlJc w:val="left"/>
+      <w:pPr>
+        <w:ind w:left="5040" w:hanging="360"/>
+      </w:pPr>
+    </w:lvl>
+    <w:lvl w:ilvl="7" w:tplc="2C0A0019" w:tentative="1">
+      <w:start w:val="1"/>
+      <w:numFmt w:val="lowerLetter"/>
+      <w:lvlText w:val="%8."/>
+      <w:lvlJc w:val="left"/>
+      <w:pPr>
+        <w:ind w:left="5760" w:hanging="360"/>
+      </w:pPr>
+    </w:lvl>
+    <w:lvl w:ilvl="8" w:tplc="2C0A001B" w:tentative="1">
+      <w:start w:val="1"/>
+      <w:numFmt w:val="lowerRoman"/>
+      <w:lvlText w:val="%9."/>
+      <w:lvlJc w:val="right"/>
+      <w:pPr>
+        <w:ind w:left="6480" w:hanging="180"/>
+      </w:pPr>
+    </w:lvl>
+  </w:abstractNum>
+  <w:abstractNum w:abstractNumId="2" w15:restartNumberingAfterBreak="0">
+    <w:nsid w:val="31123365"/>
+    <w:multiLevelType w:val="hybridMultilevel"/>
+    <w:tmpl w:val="9632A59A"/>
+    <w:lvl w:ilvl="0" w:tplc="6C94DB4C">
+      <w:numFmt w:val="bullet"/>
+      <w:lvlText w:val="-"/>
+      <w:lvlJc w:val="left"/>
+      <w:pPr>
+        <w:ind w:left="720" w:hanging="360"/>
+      </w:pPr>
+      <w:rPr>
+        <w:rFonts w:ascii="Arial" w:eastAsiaTheme="minorHAnsi" w:hAnsi="Arial" w:cs="Arial" w:hint="default"/>
+      </w:rPr>
+    </w:lvl>
+    <w:lvl w:ilvl="1" w:tplc="2C0A0003" w:tentative="1">
+      <w:start w:val="1"/>
+      <w:numFmt w:val="bullet"/>
+      <w:lvlText w:val="o"/>
+      <w:lvlJc w:val="left"/>
+      <w:pPr>
+        <w:ind w:left="1440" w:hanging="360"/>
+      </w:pPr>
+      <w:rPr>
+        <w:rFonts w:ascii="Courier New" w:hAnsi="Courier New" w:cs="Courier New" w:hint="default"/>
+      </w:rPr>
+    </w:lvl>
+    <w:lvl w:ilvl="2" w:tplc="2C0A0005" w:tentative="1">
+      <w:start w:val="1"/>
+      <w:numFmt w:val="bullet"/>
+      <w:lvlText w:val=""/>
+      <w:lvlJc w:val="left"/>
+      <w:pPr>
+        <w:ind w:left="2160" w:hanging="360"/>
+      </w:pPr>
+      <w:rPr>
+        <w:rFonts w:ascii="Wingdings" w:hAnsi="Wingdings" w:hint="default"/>
+      </w:rPr>
+    </w:lvl>
+    <w:lvl w:ilvl="3" w:tplc="2C0A0001" w:tentative="1">
+      <w:start w:val="1"/>
+      <w:numFmt w:val="bullet"/>
+      <w:lvlText w:val=""/>
+      <w:lvlJc w:val="left"/>
+      <w:pPr>
+        <w:ind w:left="2880" w:hanging="360"/>
+      </w:pPr>
+      <w:rPr>
+        <w:rFonts w:ascii="Symbol" w:hAnsi="Symbol" w:hint="default"/>
+      </w:rPr>
+    </w:lvl>
+    <w:lvl w:ilvl="4" w:tplc="2C0A0003" w:tentative="1">
+      <w:start w:val="1"/>
+      <w:numFmt w:val="bullet"/>
+      <w:lvlText w:val="o"/>
+      <w:lvlJc w:val="left"/>
+      <w:pPr>
+        <w:ind w:left="3600" w:hanging="360"/>
+      </w:pPr>
+      <w:rPr>
+        <w:rFonts w:ascii="Courier New" w:hAnsi="Courier New" w:cs="Courier New" w:hint="default"/>
+      </w:rPr>
+    </w:lvl>
+    <w:lvl w:ilvl="5" w:tplc="2C0A0005" w:tentative="1">
+      <w:start w:val="1"/>
+      <w:numFmt w:val="bullet"/>
+      <w:lvlText w:val=""/>
+      <w:lvlJc w:val="left"/>
+      <w:pPr>
+        <w:ind w:left="4320" w:hanging="360"/>
+      </w:pPr>
+      <w:rPr>
+        <w:rFonts w:ascii="Wingdings" w:hAnsi="Wingdings" w:hint="default"/>
+      </w:rPr>
+    </w:lvl>
+    <w:lvl w:ilvl="6" w:tplc="2C0A0001" w:tentative="1">
+      <w:start w:val="1"/>
+      <w:numFmt w:val="bullet"/>
+      <w:lvlText w:val=""/>
+      <w:lvlJc w:val="left"/>
+      <w:pPr>
+        <w:ind w:left="5040" w:hanging="360"/>
+      </w:pPr>
+      <w:rPr>
+        <w:rFonts w:ascii="Symbol" w:hAnsi="Symbol" w:hint="default"/>
+      </w:rPr>
+    </w:lvl>
+    <w:lvl w:ilvl="7" w:tplc="2C0A0003" w:tentative="1">
+      <w:start w:val="1"/>
+      <w:numFmt w:val="bullet"/>
+      <w:lvlText w:val="o"/>
+      <w:lvlJc w:val="left"/>
+      <w:pPr>
+        <w:ind w:left="5760" w:hanging="360"/>
+      </w:pPr>
+      <w:rPr>
+        <w:rFonts w:ascii="Courier New" w:hAnsi="Courier New" w:cs="Courier New" w:hint="default"/>
+      </w:rPr>
+    </w:lvl>
+    <w:lvl w:ilvl="8" w:tplc="2C0A0005" w:tentative="1">
+      <w:start w:val="1"/>
+      <w:numFmt w:val="bullet"/>
+      <w:lvlText w:val=""/>
+      <w:lvlJc w:val="left"/>
+      <w:pPr>
+        <w:ind w:left="6480" w:hanging="360"/>
+      </w:pPr>
+      <w:rPr>
+        <w:rFonts w:ascii="Wingdings" w:hAnsi="Wingdings" w:hint="default"/>
+      </w:rPr>
+    </w:lvl>
+  </w:abstractNum>
+  <w:abstractNum w:abstractNumId="3" w15:restartNumberingAfterBreak="0">
     <w:nsid w:val="3C0D7B21"/>
     <w:multiLevelType w:val="multilevel"/>
     <w:tmpl w:val="0D1643AC"/>
@@ -8504,7 +10053,7 @@
       </w:rPr>
     </w:lvl>
   </w:abstractNum>
-  <w:abstractNum w:abstractNumId="1" w15:restartNumberingAfterBreak="0">
+  <w:abstractNum w:abstractNumId="4" w15:restartNumberingAfterBreak="0">
     <w:nsid w:val="470008CD"/>
     <w:multiLevelType w:val="multilevel"/>
     <w:tmpl w:val="831EB664"/>
@@ -8644,7 +10193,7 @@
       </w:rPr>
     </w:lvl>
   </w:abstractNum>
-  <w:abstractNum w:abstractNumId="2" w15:restartNumberingAfterBreak="0">
+  <w:abstractNum w:abstractNumId="5" w15:restartNumberingAfterBreak="0">
     <w:nsid w:val="5D583C07"/>
     <w:multiLevelType w:val="multilevel"/>
     <w:tmpl w:val="19DEB28E"/>
@@ -8784,7 +10333,7 @@
       </w:rPr>
     </w:lvl>
   </w:abstractNum>
-  <w:abstractNum w:abstractNumId="3" w15:restartNumberingAfterBreak="0">
+  <w:abstractNum w:abstractNumId="6" w15:restartNumberingAfterBreak="0">
     <w:nsid w:val="68B829ED"/>
     <w:multiLevelType w:val="multilevel"/>
     <w:tmpl w:val="449C975E"/>
@@ -8906,7 +10455,185 @@
       </w:pPr>
     </w:lvl>
   </w:abstractNum>
-  <w:abstractNum w:abstractNumId="4" w15:restartNumberingAfterBreak="0">
+  <w:abstractNum w:abstractNumId="7" w15:restartNumberingAfterBreak="0">
+    <w:nsid w:val="690E7C17"/>
+    <w:multiLevelType w:val="hybridMultilevel"/>
+    <w:tmpl w:val="FDBC9E70"/>
+    <w:lvl w:ilvl="0" w:tplc="8F20602C">
+      <w:start w:val="1"/>
+      <w:numFmt w:val="decimal"/>
+      <w:lvlText w:val="%1-"/>
+      <w:lvlJc w:val="left"/>
+      <w:pPr>
+        <w:ind w:left="720" w:hanging="360"/>
+      </w:pPr>
+      <w:rPr>
+        <w:rFonts w:hint="default"/>
+      </w:rPr>
+    </w:lvl>
+    <w:lvl w:ilvl="1" w:tplc="2C0A0019" w:tentative="1">
+      <w:start w:val="1"/>
+      <w:numFmt w:val="lowerLetter"/>
+      <w:lvlText w:val="%2."/>
+      <w:lvlJc w:val="left"/>
+      <w:pPr>
+        <w:ind w:left="1440" w:hanging="360"/>
+      </w:pPr>
+    </w:lvl>
+    <w:lvl w:ilvl="2" w:tplc="2C0A001B" w:tentative="1">
+      <w:start w:val="1"/>
+      <w:numFmt w:val="lowerRoman"/>
+      <w:lvlText w:val="%3."/>
+      <w:lvlJc w:val="right"/>
+      <w:pPr>
+        <w:ind w:left="2160" w:hanging="180"/>
+      </w:pPr>
+    </w:lvl>
+    <w:lvl w:ilvl="3" w:tplc="2C0A000F" w:tentative="1">
+      <w:start w:val="1"/>
+      <w:numFmt w:val="decimal"/>
+      <w:lvlText w:val="%4."/>
+      <w:lvlJc w:val="left"/>
+      <w:pPr>
+        <w:ind w:left="2880" w:hanging="360"/>
+      </w:pPr>
+    </w:lvl>
+    <w:lvl w:ilvl="4" w:tplc="2C0A0019" w:tentative="1">
+      <w:start w:val="1"/>
+      <w:numFmt w:val="lowerLetter"/>
+      <w:lvlText w:val="%5."/>
+      <w:lvlJc w:val="left"/>
+      <w:pPr>
+        <w:ind w:left="3600" w:hanging="360"/>
+      </w:pPr>
+    </w:lvl>
+    <w:lvl w:ilvl="5" w:tplc="2C0A001B" w:tentative="1">
+      <w:start w:val="1"/>
+      <w:numFmt w:val="lowerRoman"/>
+      <w:lvlText w:val="%6."/>
+      <w:lvlJc w:val="right"/>
+      <w:pPr>
+        <w:ind w:left="4320" w:hanging="180"/>
+      </w:pPr>
+    </w:lvl>
+    <w:lvl w:ilvl="6" w:tplc="2C0A000F" w:tentative="1">
+      <w:start w:val="1"/>
+      <w:numFmt w:val="decimal"/>
+      <w:lvlText w:val="%7."/>
+      <w:lvlJc w:val="left"/>
+      <w:pPr>
+        <w:ind w:left="5040" w:hanging="360"/>
+      </w:pPr>
+    </w:lvl>
+    <w:lvl w:ilvl="7" w:tplc="2C0A0019" w:tentative="1">
+      <w:start w:val="1"/>
+      <w:numFmt w:val="lowerLetter"/>
+      <w:lvlText w:val="%8."/>
+      <w:lvlJc w:val="left"/>
+      <w:pPr>
+        <w:ind w:left="5760" w:hanging="360"/>
+      </w:pPr>
+    </w:lvl>
+    <w:lvl w:ilvl="8" w:tplc="2C0A001B" w:tentative="1">
+      <w:start w:val="1"/>
+      <w:numFmt w:val="lowerRoman"/>
+      <w:lvlText w:val="%9."/>
+      <w:lvlJc w:val="right"/>
+      <w:pPr>
+        <w:ind w:left="6480" w:hanging="180"/>
+      </w:pPr>
+    </w:lvl>
+  </w:abstractNum>
+  <w:abstractNum w:abstractNumId="8" w15:restartNumberingAfterBreak="0">
+    <w:nsid w:val="6D62247E"/>
+    <w:multiLevelType w:val="hybridMultilevel"/>
+    <w:tmpl w:val="9288DF30"/>
+    <w:lvl w:ilvl="0" w:tplc="2C0A000F">
+      <w:start w:val="1"/>
+      <w:numFmt w:val="decimal"/>
+      <w:lvlText w:val="%1."/>
+      <w:lvlJc w:val="left"/>
+      <w:pPr>
+        <w:ind w:left="720" w:hanging="360"/>
+      </w:pPr>
+      <w:rPr>
+        <w:rFonts w:hint="default"/>
+      </w:rPr>
+    </w:lvl>
+    <w:lvl w:ilvl="1" w:tplc="2C0A0019" w:tentative="1">
+      <w:start w:val="1"/>
+      <w:numFmt w:val="lowerLetter"/>
+      <w:lvlText w:val="%2."/>
+      <w:lvlJc w:val="left"/>
+      <w:pPr>
+        <w:ind w:left="1440" w:hanging="360"/>
+      </w:pPr>
+    </w:lvl>
+    <w:lvl w:ilvl="2" w:tplc="2C0A001B" w:tentative="1">
+      <w:start w:val="1"/>
+      <w:numFmt w:val="lowerRoman"/>
+      <w:lvlText w:val="%3."/>
+      <w:lvlJc w:val="right"/>
+      <w:pPr>
+        <w:ind w:left="2160" w:hanging="180"/>
+      </w:pPr>
+    </w:lvl>
+    <w:lvl w:ilvl="3" w:tplc="2C0A000F" w:tentative="1">
+      <w:start w:val="1"/>
+      <w:numFmt w:val="decimal"/>
+      <w:lvlText w:val="%4."/>
+      <w:lvlJc w:val="left"/>
+      <w:pPr>
+        <w:ind w:left="2880" w:hanging="360"/>
+      </w:pPr>
+    </w:lvl>
+    <w:lvl w:ilvl="4" w:tplc="2C0A0019" w:tentative="1">
+      <w:start w:val="1"/>
+      <w:numFmt w:val="lowerLetter"/>
+      <w:lvlText w:val="%5."/>
+      <w:lvlJc w:val="left"/>
+      <w:pPr>
+        <w:ind w:left="3600" w:hanging="360"/>
+      </w:pPr>
+    </w:lvl>
+    <w:lvl w:ilvl="5" w:tplc="2C0A001B" w:tentative="1">
+      <w:start w:val="1"/>
+      <w:numFmt w:val="lowerRoman"/>
+      <w:lvlText w:val="%6."/>
+      <w:lvlJc w:val="right"/>
+      <w:pPr>
+        <w:ind w:left="4320" w:hanging="180"/>
+      </w:pPr>
+    </w:lvl>
+    <w:lvl w:ilvl="6" w:tplc="2C0A000F" w:tentative="1">
+      <w:start w:val="1"/>
+      <w:numFmt w:val="decimal"/>
+      <w:lvlText w:val="%7."/>
+      <w:lvlJc w:val="left"/>
+      <w:pPr>
+        <w:ind w:left="5040" w:hanging="360"/>
+      </w:pPr>
+    </w:lvl>
+    <w:lvl w:ilvl="7" w:tplc="2C0A0019" w:tentative="1">
+      <w:start w:val="1"/>
+      <w:numFmt w:val="lowerLetter"/>
+      <w:lvlText w:val="%8."/>
+      <w:lvlJc w:val="left"/>
+      <w:pPr>
+        <w:ind w:left="5760" w:hanging="360"/>
+      </w:pPr>
+    </w:lvl>
+    <w:lvl w:ilvl="8" w:tplc="2C0A001B" w:tentative="1">
+      <w:start w:val="1"/>
+      <w:numFmt w:val="lowerRoman"/>
+      <w:lvlText w:val="%9."/>
+      <w:lvlJc w:val="right"/>
+      <w:pPr>
+        <w:ind w:left="6480" w:hanging="180"/>
+      </w:pPr>
+    </w:lvl>
+  </w:abstractNum>
+  <w:abstractNum w:abstractNumId="9" w15:restartNumberingAfterBreak="0">
     <w:nsid w:val="79533B1D"/>
     <w:multiLevelType w:val="multilevel"/>
     <w:tmpl w:val="EB6665C6"/>
@@ -9046,26 +10773,41 @@
       </w:rPr>
     </w:lvl>
   </w:abstractNum>
-  <w:num w:numId="1">
+  <w:num w:numId="1" w16cid:durableId="1514808245">
+    <w:abstractNumId w:val="9"/>
+  </w:num>
+  <w:num w:numId="2" w16cid:durableId="4139179">
+    <w:abstractNumId w:val="5"/>
+  </w:num>
+  <w:num w:numId="3" w16cid:durableId="1338272350">
+    <w:abstractNumId w:val="3"/>
+  </w:num>
+  <w:num w:numId="4" w16cid:durableId="762606384">
     <w:abstractNumId w:val="4"/>
   </w:num>
-  <w:num w:numId="2">
+  <w:num w:numId="5" w16cid:durableId="1079912150">
+    <w:abstractNumId w:val="6"/>
+  </w:num>
+  <w:num w:numId="6" w16cid:durableId="1756125671">
     <w:abstractNumId w:val="2"/>
   </w:num>
-  <w:num w:numId="3">
-    <w:abstractNumId w:val="0"/>
+  <w:num w:numId="7" w16cid:durableId="2108961783">
+    <w:abstractNumId w:val="7"/>
   </w:num>
-  <w:num w:numId="4">
+  <w:num w:numId="8" w16cid:durableId="1520853895">
     <w:abstractNumId w:val="1"/>
   </w:num>
-  <w:num w:numId="5">
-    <w:abstractNumId w:val="3"/>
+  <w:num w:numId="9" w16cid:durableId="1288395012">
+    <w:abstractNumId w:val="8"/>
+  </w:num>
+  <w:num w:numId="10" w16cid:durableId="1896156461">
+    <w:abstractNumId w:val="0"/>
   </w:num>
 </w:numbering>
 </file>
 
 <file path=word/styles.xml><?xml version="1.0" encoding="utf-8"?>
-<w:styles xmlns:mc="http://schemas.openxmlformats.org/markup-compatibility/2006" xmlns:r="http://schemas.openxmlformats.org/officeDocument/2006/relationships" xmlns:w="http://schemas.openxmlformats.org/wordprocessingml/2006/main" xmlns:w14="http://schemas.microsoft.com/office/word/2010/wordml" xmlns:w15="http://schemas.microsoft.com/office/word/2012/wordml" xmlns:w16se="http://schemas.microsoft.com/office/word/2015/wordml/symex" mc:Ignorable="w14 w15 w16se">
+<w:styles xmlns:mc="http://schemas.openxmlformats.org/markup-compatibility/2006" xmlns:r="http://schemas.openxmlformats.org/officeDocument/2006/relationships" xmlns:w="http://schemas.openxmlformats.org/wordprocessingml/2006/main" xmlns:w14="http://schemas.microsoft.com/office/word/2010/wordml" xmlns:w15="http://schemas.microsoft.com/office/word/2012/wordml" xmlns:w16cex="http://schemas.microsoft.com/office/word/2018/wordml/cex" xmlns:w16cid="http://schemas.microsoft.com/office/word/2016/wordml/cid" xmlns:w16="http://schemas.microsoft.com/office/word/2018/wordml" xmlns:w16sdtdh="http://schemas.microsoft.com/office/word/2020/wordml/sdtdatahash" xmlns:w16se="http://schemas.microsoft.com/office/word/2015/wordml/symex" mc:Ignorable="w14 w15 w16se w16cid w16 w16cex w16sdtdh">
   <w:docDefaults>
     <w:rPrDefault>
       <w:rPr>
@@ -9081,7 +10823,7 @@
       </w:pPr>
     </w:pPrDefault>
   </w:docDefaults>
-  <w:latentStyles w:defLockedState="0" w:defUIPriority="99" w:defSemiHidden="0" w:defUnhideWhenUsed="0" w:defQFormat="0" w:count="371">
+  <w:latentStyles w:defLockedState="0" w:defUIPriority="99" w:defSemiHidden="0" w:defUnhideWhenUsed="0" w:defQFormat="0" w:count="376">
     <w:lsdException w:name="Normal" w:uiPriority="0" w:qFormat="1"/>
     <w:lsdException w:name="heading 1" w:uiPriority="9" w:qFormat="1"/>
     <w:lsdException w:name="heading 2" w:semiHidden="1" w:uiPriority="9" w:unhideWhenUsed="1" w:qFormat="1"/>
@@ -9453,11 +11195,16 @@
     <w:lsdException w:name="List Table 5 Dark Accent 6" w:uiPriority="50"/>
     <w:lsdException w:name="List Table 6 Colorful Accent 6" w:uiPriority="51"/>
     <w:lsdException w:name="List Table 7 Colorful Accent 6" w:uiPriority="52"/>
+    <w:lsdException w:name="Mention" w:semiHidden="1" w:unhideWhenUsed="1"/>
+    <w:lsdException w:name="Smart Hyperlink" w:semiHidden="1" w:unhideWhenUsed="1"/>
+    <w:lsdException w:name="Hashtag" w:semiHidden="1" w:unhideWhenUsed="1"/>
+    <w:lsdException w:name="Unresolved Mention" w:semiHidden="1" w:unhideWhenUsed="1"/>
+    <w:lsdException w:name="Smart Link" w:semiHidden="1" w:unhideWhenUsed="1"/>
   </w:latentStyles>
   <w:style w:type="paragraph" w:default="1" w:styleId="Normal">
     <w:name w:val="Normal"/>
     <w:qFormat/>
-    <w:rsid w:val="004A5A0D"/>
+    <w:rsid w:val="00B35CB6"/>
     <w:pPr>
       <w:spacing w:after="160" w:line="259" w:lineRule="auto"/>
     </w:pPr>
@@ -9529,6 +11276,27 @@
       <w:b/>
       <w:sz w:val="24"/>
       <w:szCs w:val="24"/>
+    </w:rPr>
+  </w:style>
+  <w:style w:type="paragraph" w:styleId="Ttulo4">
+    <w:name w:val="heading 4"/>
+    <w:basedOn w:val="Normal"/>
+    <w:next w:val="Normal"/>
+    <w:link w:val="Ttulo4Car"/>
+    <w:uiPriority w:val="9"/>
+    <w:unhideWhenUsed/>
+    <w:qFormat/>
+    <w:rsid w:val="00A96350"/>
+    <w:pPr>
+      <w:keepNext/>
+      <w:keepLines/>
+      <w:spacing w:before="40" w:after="0"/>
+      <w:outlineLvl w:val="3"/>
+    </w:pPr>
+    <w:rPr>
+      <w:rFonts w:eastAsiaTheme="majorEastAsia" w:cs="Arial"/>
+      <w:b/>
+      <w:bCs/>
     </w:rPr>
   </w:style>
   <w:style w:type="character" w:default="1" w:styleId="Fuentedeprrafopredeter">
@@ -9923,6 +11691,18 @@
       </w:tcPr>
     </w:tblStylePr>
   </w:style>
+  <w:style w:type="character" w:customStyle="1" w:styleId="Ttulo4Car">
+    <w:name w:val="Título 4 Car"/>
+    <w:basedOn w:val="Fuentedeprrafopredeter"/>
+    <w:link w:val="Ttulo4"/>
+    <w:uiPriority w:val="9"/>
+    <w:rsid w:val="00A96350"/>
+    <w:rPr>
+      <w:rFonts w:ascii="Arial" w:eastAsiaTheme="majorEastAsia" w:hAnsi="Arial" w:cs="Arial"/>
+      <w:b/>
+      <w:bCs/>
+    </w:rPr>
+  </w:style>
 </w:styles>
 </file>
 

</xml_diff>